<commit_message>
doc: update daily standup meeting 11 notes
</commit_message>
<xml_diff>
--- a/Documents/Meeting Minutes/daily_standup_meeting_11.docx
+++ b/Documents/Meeting Minutes/daily_standup_meeting_11.docx
@@ -11,10 +11,10 @@
       <w:tblPr>
         <w:tblW w:w="0" w:type="dxa"/>
         <w:tblBorders>
-          <w:top w:val="outset" w:color="auto" w:sz="6" w:space="0"/>
-          <w:left w:val="outset" w:color="auto" w:sz="6" w:space="0"/>
-          <w:bottom w:val="outset" w:color="auto" w:sz="6" w:space="0"/>
-          <w:right w:val="outset" w:color="auto" w:sz="6" w:space="0"/>
+          <w:top w:val="outset" w:sz="6" w:space="0" w:color="auto"/>
+          <w:left w:val="outset" w:sz="6" w:space="0" w:color="auto"/>
+          <w:bottom w:val="outset" w:sz="6" w:space="0" w:color="auto"/>
+          <w:right w:val="outset" w:sz="6" w:space="0" w:color="auto"/>
         </w:tblBorders>
         <w:tblCellMar>
           <w:left w:w="0" w:type="dxa"/>
@@ -34,10 +34,10 @@
           <w:tcPr>
             <w:tcW w:w="4500" w:type="dxa"/>
             <w:tcBorders>
-              <w:top w:val="single" w:color="auto" w:sz="6" w:space="0"/>
-              <w:left w:val="single" w:color="auto" w:sz="6" w:space="0"/>
-              <w:bottom w:val="single" w:color="auto" w:sz="6" w:space="0"/>
-              <w:right w:val="single" w:color="auto" w:sz="6" w:space="0"/>
+              <w:top w:val="single" w:sz="6" w:space="0" w:color="auto"/>
+              <w:left w:val="single" w:sz="6" w:space="0" w:color="auto"/>
+              <w:bottom w:val="single" w:sz="6" w:space="0" w:color="auto"/>
+              <w:right w:val="single" w:sz="6" w:space="0" w:color="auto"/>
             </w:tcBorders>
             <w:shd w:val="clear" w:color="auto" w:fill="auto"/>
             <w:hideMark/>
@@ -60,10 +60,10 @@
           <w:tcPr>
             <w:tcW w:w="4500" w:type="dxa"/>
             <w:tcBorders>
-              <w:top w:val="single" w:color="auto" w:sz="6" w:space="0"/>
-              <w:left w:val="single" w:color="auto" w:sz="6" w:space="0"/>
-              <w:bottom w:val="single" w:color="auto" w:sz="6" w:space="0"/>
-              <w:right w:val="single" w:color="auto" w:sz="6" w:space="0"/>
+              <w:top w:val="single" w:sz="6" w:space="0" w:color="auto"/>
+              <w:left w:val="single" w:sz="6" w:space="0" w:color="auto"/>
+              <w:bottom w:val="single" w:sz="6" w:space="0" w:color="auto"/>
+              <w:right w:val="single" w:sz="6" w:space="0" w:color="auto"/>
             </w:tcBorders>
             <w:shd w:val="clear" w:color="auto" w:fill="auto"/>
             <w:hideMark/>
@@ -91,10 +91,10 @@
           <w:tcPr>
             <w:tcW w:w="4500" w:type="dxa"/>
             <w:tcBorders>
-              <w:top w:val="single" w:color="auto" w:sz="6" w:space="0"/>
-              <w:left w:val="single" w:color="auto" w:sz="6" w:space="0"/>
-              <w:bottom w:val="single" w:color="auto" w:sz="6" w:space="0"/>
-              <w:right w:val="single" w:color="auto" w:sz="6" w:space="0"/>
+              <w:top w:val="single" w:sz="6" w:space="0" w:color="auto"/>
+              <w:left w:val="single" w:sz="6" w:space="0" w:color="auto"/>
+              <w:bottom w:val="single" w:sz="6" w:space="0" w:color="auto"/>
+              <w:right w:val="single" w:sz="6" w:space="0" w:color="auto"/>
             </w:tcBorders>
             <w:shd w:val="clear" w:color="auto" w:fill="auto"/>
             <w:hideMark/>
@@ -117,10 +117,10 @@
           <w:tcPr>
             <w:tcW w:w="4500" w:type="dxa"/>
             <w:tcBorders>
-              <w:top w:val="single" w:color="auto" w:sz="6" w:space="0"/>
-              <w:left w:val="single" w:color="auto" w:sz="6" w:space="0"/>
-              <w:bottom w:val="single" w:color="auto" w:sz="6" w:space="0"/>
-              <w:right w:val="single" w:color="auto" w:sz="6" w:space="0"/>
+              <w:top w:val="single" w:sz="6" w:space="0" w:color="auto"/>
+              <w:left w:val="single" w:sz="6" w:space="0" w:color="auto"/>
+              <w:bottom w:val="single" w:sz="6" w:space="0" w:color="auto"/>
+              <w:right w:val="single" w:sz="6" w:space="0" w:color="auto"/>
             </w:tcBorders>
             <w:shd w:val="clear" w:color="auto" w:fill="auto"/>
             <w:hideMark/>
@@ -163,16 +163,14 @@
         <w:t> </w:t>
       </w:r>
     </w:p>
-    <w:p w14:noSpellErr="1">
+    <w:p>
       <w:pPr>
         <w:numPr>
           <w:ilvl w:val="0"/>
-          <w:numId w:val="1"/>
+          <w:numId w:val="5"/>
         </w:numPr>
-        <w:rPr/>
-      </w:pPr>
-      <w:r>
-        <w:rPr/>
+      </w:pPr>
+      <w:r>
         <w:t>Name:  Sarah Goburdhun</w:t>
       </w:r>
       <w:r>
@@ -186,9 +184,6 @@
       </w:r>
       <w:r>
         <w:tab/>
-      </w:r>
-      <w:r>
-        <w:rPr/>
         <w:t xml:space="preserve">Attended? </w:t>
       </w:r>
       <w:r>
@@ -198,7 +193,6 @@
         <w:t>YES</w:t>
       </w:r>
       <w:r>
-        <w:rPr/>
         <w:t>/NO   </w:t>
       </w:r>
     </w:p>
@@ -206,7 +200,7 @@
       <w:pPr>
         <w:numPr>
           <w:ilvl w:val="0"/>
-          <w:numId w:val="2"/>
+          <w:numId w:val="6"/>
         </w:numPr>
       </w:pPr>
       <w:r>
@@ -214,8 +208,6 @@
       </w:r>
       <w:r>
         <w:tab/>
-      </w:r>
-      <w:r>
         <w:t xml:space="preserve">Favour Esset </w:t>
       </w:r>
       <w:r>
@@ -232,34 +224,41 @@
       </w:r>
       <w:r>
         <w:tab/>
-      </w:r>
-      <w:r>
-        <w:t>Attended? YES/NO </w:t>
+        <w:t xml:space="preserve">Attended? </w:t>
+      </w:r>
+      <w:r>
+        <w:rPr>
+          <w:rFonts w:ascii="Aptos" w:eastAsia="Aptos" w:hAnsi="Aptos" w:cs="Aptos"/>
+          <w:highlight w:val="green"/>
+        </w:rPr>
+        <w:t>YES</w:t>
+      </w:r>
+      <w:r>
+        <w:t xml:space="preserve"> </w:t>
+      </w:r>
+      <w:r>
+        <w:t>/NO </w:t>
       </w:r>
     </w:p>
     <w:p>
       <w:pPr>
         <w:numPr>
           <w:ilvl w:val="0"/>
-          <w:numId w:val="3"/>
+          <w:numId w:val="7"/>
         </w:numPr>
-        <w:rPr/>
-      </w:pPr>
-      <w:r>
-        <w:rPr/>
+      </w:pPr>
+      <w:r>
         <w:t>Name:</w:t>
       </w:r>
       <w:r>
         <w:tab/>
-      </w:r>
-      <w:r>
-        <w:rPr/>
         <w:t xml:space="preserve">Koller Melanie </w:t>
       </w:r>
-      <w:r>
-        <w:rPr/>
+      <w:proofErr w:type="spellStart"/>
+      <w:r>
         <w:t>Turinabo</w:t>
       </w:r>
+      <w:proofErr w:type="spellEnd"/>
       <w:r>
         <w:tab/>
       </w:r>
@@ -268,24 +267,16 @@
       </w:r>
       <w:r>
         <w:tab/>
-      </w:r>
-      <w:r>
-        <w:rPr/>
         <w:t xml:space="preserve">Attended? </w:t>
       </w:r>
       <w:r>
         <w:rPr>
-          <w:rFonts w:ascii="Aptos" w:hAnsi="Aptos" w:eastAsia="Aptos" w:cs="Aptos"/>
-          <w:noProof w:val="0"/>
-          <w:sz w:val="22"/>
-          <w:szCs w:val="22"/>
+          <w:rFonts w:ascii="Aptos" w:eastAsia="Aptos" w:hAnsi="Aptos" w:cs="Aptos"/>
           <w:highlight w:val="green"/>
-          <w:lang w:val="en-GB"/>
         </w:rPr>
         <w:t>YES</w:t>
       </w:r>
       <w:r>
-        <w:rPr/>
         <w:t>/NO  </w:t>
       </w:r>
     </w:p>
@@ -293,20 +284,20 @@
       <w:pPr>
         <w:numPr>
           <w:ilvl w:val="0"/>
-          <w:numId w:val="4"/>
+          <w:numId w:val="8"/>
         </w:numPr>
-        <w:rPr/>
-      </w:pPr>
-      <w:r>
-        <w:rPr/>
+      </w:pPr>
+      <w:proofErr w:type="spellStart"/>
+      <w:proofErr w:type="gramStart"/>
+      <w:r>
         <w:t>Name:</w:t>
       </w:r>
       <w:r>
-        <w:rPr/>
         <w:t>Samuel</w:t>
       </w:r>
-      <w:r>
-        <w:rPr/>
+      <w:proofErr w:type="spellEnd"/>
+      <w:proofErr w:type="gramEnd"/>
+      <w:r>
         <w:t xml:space="preserve"> Kingsley</w:t>
       </w:r>
       <w:r>
@@ -320,9 +311,6 @@
       </w:r>
       <w:r>
         <w:tab/>
-      </w:r>
-      <w:r>
-        <w:rPr/>
         <w:t xml:space="preserve">Attended? </w:t>
       </w:r>
       <w:r>
@@ -332,7 +320,6 @@
         <w:t>YES</w:t>
       </w:r>
       <w:r>
-        <w:rPr/>
         <w:t>/NO  </w:t>
       </w:r>
     </w:p>
@@ -340,20 +327,20 @@
       <w:pPr>
         <w:numPr>
           <w:ilvl w:val="0"/>
-          <w:numId w:val="5"/>
+          <w:numId w:val="9"/>
         </w:numPr>
-        <w:rPr/>
-      </w:pPr>
-      <w:r>
-        <w:rPr/>
+      </w:pPr>
+      <w:proofErr w:type="spellStart"/>
+      <w:proofErr w:type="gramStart"/>
+      <w:r>
         <w:t>Name:</w:t>
       </w:r>
       <w:r>
-        <w:rPr/>
         <w:t>Iwuagwu</w:t>
       </w:r>
-      <w:r>
-        <w:rPr/>
+      <w:proofErr w:type="spellEnd"/>
+      <w:proofErr w:type="gramEnd"/>
+      <w:r>
         <w:t xml:space="preserve"> Nkem</w:t>
       </w:r>
       <w:r>
@@ -370,19 +357,15 @@
       </w:r>
       <w:r>
         <w:tab/>
-      </w:r>
-      <w:r>
-        <w:rPr/>
         <w:t xml:space="preserve">Attended? </w:t>
       </w:r>
       <w:r>
         <w:rPr>
-          <w:color w:val="70AD47" w:themeColor="accent6" w:themeTint="FF" w:themeShade="FF"/>
+          <w:color w:val="70AD47" w:themeColor="accent6"/>
         </w:rPr>
         <w:t>YES/</w:t>
       </w:r>
       <w:r>
-        <w:rPr/>
         <w:t>NO </w:t>
       </w:r>
     </w:p>
@@ -421,7 +404,7 @@
       <w:pPr>
         <w:numPr>
           <w:ilvl w:val="0"/>
-          <w:numId w:val="6"/>
+          <w:numId w:val="10"/>
         </w:numPr>
       </w:pPr>
       <w:r>
@@ -430,31 +413,33 @@
     </w:p>
     <w:p>
       <w:r>
-        <w:rPr/>
-        <w:t xml:space="preserve">Answer: </w:t>
-      </w:r>
-      <w:r>
-        <w:rPr/>
-        <w:t> </w:t>
-      </w:r>
-      <w:r>
-        <w:rPr/>
+        <w:t>Answer:  </w:t>
+      </w:r>
+      <w:r>
         <w:t xml:space="preserve">Worked on validation tests for </w:t>
       </w:r>
-      <w:r>
-        <w:rPr/>
+      <w:proofErr w:type="spellStart"/>
+      <w:r>
         <w:t>CarId</w:t>
       </w:r>
-      <w:r>
-        <w:rPr/>
-        <w:t>, FuelType and Year.</w:t>
+      <w:proofErr w:type="spellEnd"/>
+      <w:r>
+        <w:t xml:space="preserve">, </w:t>
+      </w:r>
+      <w:proofErr w:type="spellStart"/>
+      <w:r>
+        <w:t>FuelType</w:t>
+      </w:r>
+      <w:proofErr w:type="spellEnd"/>
+      <w:r>
+        <w:t xml:space="preserve"> and Year.</w:t>
       </w:r>
     </w:p>
     <w:p>
       <w:pPr>
         <w:numPr>
           <w:ilvl w:val="0"/>
-          <w:numId w:val="7"/>
+          <w:numId w:val="11"/>
         </w:numPr>
       </w:pPr>
       <w:r>
@@ -463,11 +448,9 @@
     </w:p>
     <w:p>
       <w:r>
-        <w:rPr/>
         <w:t xml:space="preserve">Answer: </w:t>
       </w:r>
       <w:r>
-        <w:rPr/>
         <w:t>Complete the tests and push it to the repository.</w:t>
       </w:r>
     </w:p>
@@ -475,7 +458,7 @@
       <w:pPr>
         <w:numPr>
           <w:ilvl w:val="0"/>
-          <w:numId w:val="8"/>
+          <w:numId w:val="12"/>
         </w:numPr>
       </w:pPr>
       <w:r>
@@ -484,41 +467,44 @@
     </w:p>
     <w:p>
       <w:r>
-        <w:rPr/>
         <w:t xml:space="preserve">Answer: </w:t>
       </w:r>
-      <w:r>
-        <w:rPr/>
+      <w:proofErr w:type="gramStart"/>
+      <w:r>
         <w:t>Have to</w:t>
       </w:r>
-      <w:r>
-        <w:rPr/>
+      <w:proofErr w:type="gramEnd"/>
+      <w:r>
         <w:t xml:space="preserve"> wait for other team members to update code before I can work on the tests.</w:t>
       </w:r>
     </w:p>
+    <w:p/>
     <w:p>
       <w:r>
         <w:rPr>
-          <w:b w:val="1"/>
-          <w:bCs w:val="1"/>
+          <w:b/>
+          <w:bCs/>
           <w:u w:val="single"/>
         </w:rPr>
         <w:t>Team Member (2): Name:</w:t>
       </w:r>
       <w:r>
-        <w:rPr/>
         <w:t>  </w:t>
       </w:r>
       <w:r>
-        <w:rPr/>
-        <w:t xml:space="preserve"> Koller Melanie Turinabo</w:t>
-      </w:r>
+        <w:t xml:space="preserve"> Koller Melanie </w:t>
+      </w:r>
+      <w:proofErr w:type="spellStart"/>
+      <w:r>
+        <w:t>Turinabo</w:t>
+      </w:r>
+      <w:proofErr w:type="spellEnd"/>
     </w:p>
     <w:p>
       <w:pPr>
         <w:numPr>
           <w:ilvl w:val="0"/>
-          <w:numId w:val="9"/>
+          <w:numId w:val="13"/>
         </w:numPr>
       </w:pPr>
       <w:r>
@@ -530,19 +516,13 @@
         <w:pStyle w:val="ListParagraph"/>
         <w:numPr>
           <w:ilvl w:val="0"/>
-          <w:numId w:val="26"/>
+          <w:numId w:val="3"/>
         </w:numPr>
-        <w:rPr>
-          <w:sz w:val="22"/>
-          <w:szCs w:val="22"/>
-        </w:rPr>
-      </w:pPr>
-      <w:r>
-        <w:rPr/>
+      </w:pPr>
+      <w:r>
         <w:t xml:space="preserve">Answer: </w:t>
       </w:r>
       <w:r>
-        <w:rPr/>
         <w:t>brainstorming the linked list class members</w:t>
       </w:r>
     </w:p>
@@ -550,11 +530,116 @@
       <w:pPr>
         <w:numPr>
           <w:ilvl w:val="0"/>
-          <w:numId w:val="10"/>
+          <w:numId w:val="14"/>
         </w:numPr>
       </w:pPr>
       <w:r>
         <w:t>What will you do today? </w:t>
+      </w:r>
+    </w:p>
+    <w:p>
+      <w:pPr>
+        <w:pStyle w:val="ListParagraph"/>
+        <w:numPr>
+          <w:ilvl w:val="0"/>
+          <w:numId w:val="2"/>
+        </w:numPr>
+      </w:pPr>
+      <w:r>
+        <w:t xml:space="preserve">Answer: </w:t>
+      </w:r>
+      <w:r>
+        <w:t>update</w:t>
+      </w:r>
+      <w:r>
+        <w:t xml:space="preserve"> hash table class</w:t>
+      </w:r>
+      <w:r>
+        <w:t xml:space="preserve"> – constructor, initialising node(</w:t>
+      </w:r>
+      <w:proofErr w:type="spellStart"/>
+      <w:proofErr w:type="gramStart"/>
+      <w:r>
+        <w:t>key,value</w:t>
+      </w:r>
+      <w:proofErr w:type="spellEnd"/>
+      <w:proofErr w:type="gramEnd"/>
+      <w:r>
+        <w:t>)</w:t>
+      </w:r>
+    </w:p>
+    <w:p>
+      <w:pPr>
+        <w:numPr>
+          <w:ilvl w:val="0"/>
+          <w:numId w:val="15"/>
+        </w:numPr>
+      </w:pPr>
+      <w:r>
+        <w:t>What obstacles are impeding your progress? </w:t>
+      </w:r>
+    </w:p>
+    <w:p>
+      <w:pPr>
+        <w:pStyle w:val="ListParagraph"/>
+        <w:numPr>
+          <w:ilvl w:val="0"/>
+          <w:numId w:val="1"/>
+        </w:numPr>
+      </w:pPr>
+      <w:r>
+        <w:t xml:space="preserve">Answer: </w:t>
+      </w:r>
+      <w:r>
+        <w:t>balanc</w:t>
+      </w:r>
+      <w:r>
+        <w:t>ing</w:t>
+      </w:r>
+      <w:r>
+        <w:t xml:space="preserve"> other assignments </w:t>
+      </w:r>
+    </w:p>
+    <w:p>
+      <w:r>
+        <w:rPr>
+          <w:b/>
+          <w:bCs/>
+          <w:u w:val="single"/>
+        </w:rPr>
+        <w:t>Team Member (3): Name: Favour Esset</w:t>
+      </w:r>
+      <w:r>
+        <w:t> </w:t>
+      </w:r>
+    </w:p>
+    <w:p>
+      <w:pPr>
+        <w:numPr>
+          <w:ilvl w:val="0"/>
+          <w:numId w:val="16"/>
+        </w:numPr>
+      </w:pPr>
+      <w:r>
+        <w:t>What did you accomplish yesterday? </w:t>
+      </w:r>
+    </w:p>
+    <w:p>
+      <w:r>
+        <w:t>Answer:  </w:t>
+      </w:r>
+    </w:p>
+    <w:p>
+      <w:pPr>
+        <w:pStyle w:val="ListParagraph"/>
+        <w:numPr>
+          <w:ilvl w:val="0"/>
+          <w:numId w:val="27"/>
+        </w:numPr>
+      </w:pPr>
+      <w:r>
+        <w:lastRenderedPageBreak/>
+        <w:t>Add phone number validation </w:t>
       </w:r>
     </w:p>
     <w:p>
@@ -565,28 +650,41 @@
           <w:numId w:val="27"/>
         </w:numPr>
         <w:rPr>
-          <w:sz w:val="22"/>
-          <w:szCs w:val="22"/>
+          <w:lang w:val="en-US"/>
         </w:rPr>
       </w:pPr>
       <w:r>
-        <w:rPr/>
-        <w:t xml:space="preserve">Answer: </w:t>
-      </w:r>
-      <w:r>
-        <w:rPr/>
-        <w:t>create hash table class</w:t>
-      </w:r>
+        <w:t>Add email validation</w:t>
+      </w:r>
+      <w:r>
+        <w:rPr>
+          <w:lang w:val="en-US"/>
+        </w:rPr>
+        <w:t> </w:t>
+      </w:r>
+    </w:p>
+    <w:p>
+      <w:pPr>
+        <w:pStyle w:val="ListParagraph"/>
+        <w:rPr>
+          <w:lang w:val="en-US"/>
+        </w:rPr>
+      </w:pPr>
     </w:p>
     <w:p>
       <w:pPr>
         <w:numPr>
           <w:ilvl w:val="0"/>
-          <w:numId w:val="11"/>
+          <w:numId w:val="19"/>
         </w:numPr>
       </w:pPr>
       <w:r>
-        <w:t>What obstacles are impeding your progress? </w:t>
+        <w:t>What will you do today? </w:t>
+      </w:r>
+    </w:p>
+    <w:p>
+      <w:r>
+        <w:t>Answer:  </w:t>
       </w:r>
     </w:p>
     <w:p>
@@ -596,23 +694,48 @@
           <w:ilvl w:val="0"/>
           <w:numId w:val="28"/>
         </w:numPr>
-        <w:rPr/>
-      </w:pPr>
-      <w:r>
-        <w:rPr/>
-        <w:t xml:space="preserve">Answer: </w:t>
-      </w:r>
-      <w:r>
-        <w:rPr/>
-        <w:t>balanc</w:t>
-      </w:r>
-      <w:r>
-        <w:rPr/>
-        <w:t>ing</w:t>
-      </w:r>
-      <w:r>
-        <w:rPr/>
-        <w:t xml:space="preserve"> other assignments </w:t>
+      </w:pPr>
+      <w:r>
+        <w:t>Fix bugs</w:t>
+      </w:r>
+      <w:r>
+        <w:t> </w:t>
+      </w:r>
+    </w:p>
+    <w:p>
+      <w:pPr>
+        <w:pStyle w:val="ListParagraph"/>
+      </w:pPr>
+    </w:p>
+    <w:p>
+      <w:pPr>
+        <w:numPr>
+          <w:ilvl w:val="0"/>
+          <w:numId w:val="20"/>
+        </w:numPr>
+      </w:pPr>
+      <w:r>
+        <w:t>What obstacles are impeding your progress? </w:t>
+      </w:r>
+    </w:p>
+    <w:p>
+      <w:r>
+        <w:t>Answer: Implementation of data structure </w:t>
+      </w:r>
+    </w:p>
+    <w:p>
+      <w:r>
+        <w:t> </w:t>
+      </w:r>
+    </w:p>
+    <w:p>
+      <w:r>
+        <w:t> </w:t>
+      </w:r>
+    </w:p>
+    <w:p>
+      <w:r>
+        <w:t> </w:t>
       </w:r>
     </w:p>
     <w:p>
@@ -622,17 +745,20 @@
           <w:bCs/>
           <w:u w:val="single"/>
         </w:rPr>
-        <w:t>Team Member (3): Name: Favour Esset</w:t>
+        <w:t>Team Member (4): Name: </w:t>
       </w:r>
       <w:r>
         <w:t> </w:t>
+      </w:r>
+      <w:r>
+        <w:t xml:space="preserve"> Samuel Kingsley</w:t>
       </w:r>
     </w:p>
     <w:p>
       <w:pPr>
         <w:numPr>
           <w:ilvl w:val="0"/>
-          <w:numId w:val="12"/>
+          <w:numId w:val="21"/>
         </w:numPr>
       </w:pPr>
       <w:r>
@@ -641,362 +767,178 @@
     </w:p>
     <w:p>
       <w:r>
-        <w:t>Answer:  </w:t>
-      </w:r>
-    </w:p>
-    <w:p>
-      <w:pPr>
-        <w:pStyle w:val="ListParagraph"/>
+        <w:t>Answer</w:t>
+      </w:r>
+      <w:r>
+        <w:t>:</w:t>
+      </w:r>
+    </w:p>
+    <w:p>
+      <w:r>
+        <w:t> </w:t>
+      </w:r>
+    </w:p>
+    <w:p>
+      <w:pPr>
+        <w:numPr>
+          <w:ilvl w:val="0"/>
+          <w:numId w:val="22"/>
+        </w:numPr>
+      </w:pPr>
+      <w:r>
+        <w:t>What will you do today? </w:t>
+      </w:r>
+    </w:p>
+    <w:p>
+      <w:r>
+        <w:t>Answer: </w:t>
+      </w:r>
+      <w:r>
+        <w:t>fix bugs</w:t>
+      </w:r>
+    </w:p>
+    <w:p>
+      <w:r>
+        <w:t> </w:t>
+      </w:r>
+    </w:p>
+    <w:p>
+      <w:pPr>
         <w:numPr>
           <w:ilvl w:val="0"/>
           <w:numId w:val="23"/>
         </w:numPr>
       </w:pPr>
       <w:r>
-        <w:t>Add phone number validation </w:t>
-      </w:r>
-    </w:p>
-    <w:p>
-      <w:pPr>
-        <w:pStyle w:val="ListParagraph"/>
-        <w:numPr>
-          <w:ilvl w:val="0"/>
-          <w:numId w:val="23"/>
-        </w:numPr>
+        <w:t>What obstacles are impeding your progress? </w:t>
+      </w:r>
+    </w:p>
+    <w:p>
+      <w:r>
+        <w:t>Answer: </w:t>
+      </w:r>
+    </w:p>
+    <w:p/>
+    <w:p>
+      <w:r>
+        <w:t> </w:t>
+      </w:r>
+    </w:p>
+    <w:p>
+      <w:r>
+        <w:t> </w:t>
+      </w:r>
+    </w:p>
+    <w:p>
+      <w:r>
         <w:rPr>
-          <w:lang w:val="en-US"/>
+          <w:b/>
+          <w:bCs/>
+          <w:u w:val="single"/>
         </w:rPr>
-      </w:pPr>
-      <w:r>
-        <w:t>Add email validation</w:t>
-      </w:r>
-      <w:r>
-        <w:rPr>
-          <w:lang w:val="en-US"/>
-        </w:rPr>
+        <w:t>Team Member (5): Name: </w:t>
+      </w:r>
+      <w:r>
         <w:t> </w:t>
       </w:r>
-    </w:p>
-    <w:p>
-      <w:pPr>
-        <w:pStyle w:val="ListParagraph"/>
-        <w:rPr>
-          <w:lang w:val="en-US"/>
-        </w:rPr>
-      </w:pPr>
-    </w:p>
-    <w:p>
-      <w:pPr>
-        <w:numPr>
-          <w:ilvl w:val="0"/>
-          <w:numId w:val="15"/>
-        </w:numPr>
-      </w:pPr>
-      <w:r>
-        <w:t>What will you do today? </w:t>
-      </w:r>
-    </w:p>
-    <w:p>
-      <w:r>
-        <w:t>Answer:  </w:t>
-      </w:r>
-    </w:p>
-    <w:p>
-      <w:pPr>
-        <w:pStyle w:val="ListParagraph"/>
+      <w:r>
+        <w:t>Iwuagwu Nkem</w:t>
+      </w:r>
+    </w:p>
+    <w:p>
+      <w:pPr>
         <w:numPr>
           <w:ilvl w:val="0"/>
           <w:numId w:val="24"/>
         </w:numPr>
       </w:pPr>
       <w:r>
-        <w:t>Fix bugs</w:t>
-      </w:r>
+        <w:t>What did you accomplish yesterday? </w:t>
+      </w:r>
+    </w:p>
+    <w:p>
+      <w:pPr>
+        <w:spacing w:after="240"/>
+      </w:pPr>
+      <w:r>
+        <w:t>Answer</w:t>
+      </w:r>
+      <w:r>
+        <w:t>:</w:t>
+      </w:r>
+    </w:p>
+    <w:p>
       <w:r>
         <w:t> </w:t>
       </w:r>
-    </w:p>
-    <w:p>
-      <w:pPr>
-        <w:pStyle w:val="ListParagraph"/>
-      </w:pPr>
     </w:p>
     <w:p>
       <w:pPr>
         <w:numPr>
           <w:ilvl w:val="0"/>
-          <w:numId w:val="16"/>
+          <w:numId w:val="25"/>
         </w:numPr>
       </w:pPr>
       <w:r>
-        <w:t>What obstacles are impeding your progress? </w:t>
-      </w:r>
-    </w:p>
-    <w:p>
-      <w:r>
-        <w:t>Answer: Implementation of data structure </w:t>
-      </w:r>
-    </w:p>
+        <w:t>What will you do today? </w:t>
+      </w:r>
+    </w:p>
+    <w:p>
+      <w:pPr>
+        <w:spacing w:after="240"/>
+      </w:pPr>
+      <w:r>
+        <w:t>Answer: </w:t>
+      </w:r>
+      <w:r>
+        <w:rPr>
+          <w:rFonts w:ascii="Aptos" w:eastAsia="Aptos" w:hAnsi="Aptos" w:cs="Aptos"/>
+        </w:rPr>
+        <w:t xml:space="preserve"> Will document this implementation for the technical report.</w:t>
+      </w:r>
+    </w:p>
+    <w:p/>
     <w:p>
       <w:r>
         <w:t> </w:t>
-      </w:r>
-    </w:p>
-    <w:p>
-      <w:r>
-        <w:t> </w:t>
-      </w:r>
-    </w:p>
-    <w:p>
-      <w:r>
-        <w:t> </w:t>
-      </w:r>
-    </w:p>
-    <w:p>
-      <w:r>
-        <w:rPr>
-          <w:b w:val="1"/>
-          <w:bCs w:val="1"/>
-          <w:u w:val="single"/>
-        </w:rPr>
-        <w:t>Team Member (4): Name: </w:t>
-      </w:r>
-      <w:r>
-        <w:rPr/>
-        <w:t> </w:t>
-      </w:r>
-      <w:r>
-        <w:rPr/>
-        <w:t xml:space="preserve"> Samuel Kingsley</w:t>
       </w:r>
     </w:p>
     <w:p>
       <w:pPr>
         <w:numPr>
           <w:ilvl w:val="0"/>
-          <w:numId w:val="17"/>
+          <w:numId w:val="26"/>
         </w:numPr>
       </w:pPr>
       <w:r>
-        <w:t>What did you accomplish yesterday? </w:t>
-      </w:r>
-    </w:p>
-    <w:p>
-      <w:r>
-        <w:rPr/>
+        <w:lastRenderedPageBreak/>
+        <w:t>What obstacles are impeding your progress? </w:t>
+      </w:r>
+    </w:p>
+    <w:p>
+      <w:pPr>
+        <w:spacing w:after="240"/>
+      </w:pPr>
+      <w:r>
         <w:t>Answer: </w:t>
       </w:r>
       <w:r>
-        <w:rPr/>
-        <w:t xml:space="preserve"> </w:t>
-      </w:r>
-      <w:r>
         <w:rPr>
-          <w:rFonts w:ascii="Aptos" w:hAnsi="Aptos" w:eastAsia="Aptos" w:cs="Aptos"/>
-          <w:noProof w:val="0"/>
-          <w:sz w:val="22"/>
-          <w:szCs w:val="22"/>
-          <w:lang w:val="en-GB"/>
+          <w:rFonts w:ascii="Aptos" w:eastAsia="Aptos" w:hAnsi="Aptos" w:cs="Aptos"/>
         </w:rPr>
-        <w:t>generated ideas for the member variables and methods of the linked list class.</w:t>
-      </w:r>
-    </w:p>
-    <w:p>
-      <w:r>
-        <w:t> </w:t>
-      </w:r>
-    </w:p>
-    <w:p>
-      <w:r>
-        <w:t> </w:t>
-      </w:r>
-    </w:p>
-    <w:p>
-      <w:pPr>
-        <w:numPr>
-          <w:ilvl w:val="0"/>
-          <w:numId w:val="18"/>
-        </w:numPr>
-      </w:pPr>
-      <w:r>
-        <w:t>What will you do today? </w:t>
-      </w:r>
-    </w:p>
-    <w:p>
-      <w:r>
-        <w:rPr/>
-        <w:t>Answer: </w:t>
-      </w:r>
-      <w:r>
-        <w:rPr/>
-        <w:t>fix bugs</w:t>
-      </w:r>
-    </w:p>
-    <w:p>
-      <w:r>
-        <w:t> </w:t>
-      </w:r>
-    </w:p>
-    <w:p>
-      <w:r>
-        <w:t> </w:t>
-      </w:r>
-    </w:p>
-    <w:p>
-      <w:pPr>
-        <w:numPr>
-          <w:ilvl w:val="0"/>
-          <w:numId w:val="19"/>
-        </w:numPr>
-      </w:pPr>
-      <w:r>
-        <w:t>What obstacles are impeding your progress? </w:t>
-      </w:r>
-    </w:p>
-    <w:p>
-      <w:r>
-        <w:t>Answer: </w:t>
-      </w:r>
-    </w:p>
-    <w:p/>
-    <w:p>
-      <w:r>
-        <w:t> </w:t>
-      </w:r>
-    </w:p>
-    <w:p>
-      <w:r>
-        <w:t> </w:t>
-      </w:r>
-    </w:p>
-    <w:p>
+        <w:t xml:space="preserve"> Encountered unexpected </w:t>
+      </w:r>
       <w:r>
         <w:rPr>
-          <w:b w:val="1"/>
-          <w:bCs w:val="1"/>
-          <w:u w:val="single"/>
+          <w:rFonts w:ascii="Aptos" w:eastAsia="Aptos" w:hAnsi="Aptos" w:cs="Aptos"/>
         </w:rPr>
-        <w:t>Team Member (5): Name: </w:t>
-      </w:r>
-      <w:r>
-        <w:rPr/>
-        <w:t> </w:t>
-      </w:r>
-      <w:r>
-        <w:rPr/>
-        <w:t>Iwuagwu Nkem</w:t>
-      </w:r>
-    </w:p>
-    <w:p>
-      <w:pPr>
-        <w:numPr>
-          <w:ilvl w:val="0"/>
-          <w:numId w:val="20"/>
-        </w:numPr>
-      </w:pPr>
-      <w:r>
-        <w:t>What did you accomplish yesterday? </w:t>
-      </w:r>
-    </w:p>
-    <w:p>
-      <w:pPr>
-        <w:spacing w:before="0" w:beforeAutospacing="off" w:after="240" w:afterAutospacing="off"/>
-      </w:pPr>
-      <w:r>
-        <w:rPr/>
-        <w:t>Answer: </w:t>
+        <w:t>behaviour</w:t>
       </w:r>
       <w:r>
         <w:rPr>
-          <w:rFonts w:ascii="Aptos" w:hAnsi="Aptos" w:eastAsia="Aptos" w:cs="Aptos"/>
-          <w:noProof w:val="0"/>
-          <w:sz w:val="22"/>
-          <w:szCs w:val="22"/>
-          <w:lang w:val="en-GB"/>
+          <w:rFonts w:ascii="Aptos" w:eastAsia="Aptos" w:hAnsi="Aptos" w:cs="Aptos"/>
         </w:rPr>
-        <w:t xml:space="preserve"> Hash table applied to user authentication module, guided by McMillan’s pattern for lookup operations (p. 180).</w:t>
-      </w:r>
-    </w:p>
-    <w:p/>
-    <w:p>
-      <w:r>
-        <w:t> </w:t>
-      </w:r>
-    </w:p>
-    <w:p>
-      <w:r>
-        <w:t> </w:t>
-      </w:r>
-    </w:p>
-    <w:p>
-      <w:pPr>
-        <w:numPr>
-          <w:ilvl w:val="0"/>
-          <w:numId w:val="21"/>
-        </w:numPr>
-      </w:pPr>
-      <w:r>
-        <w:t>What will you do today? </w:t>
-      </w:r>
-    </w:p>
-    <w:p>
-      <w:pPr>
-        <w:spacing w:before="0" w:beforeAutospacing="off" w:after="240" w:afterAutospacing="off"/>
-      </w:pPr>
-      <w:r>
-        <w:rPr/>
-        <w:t>Answer: </w:t>
-      </w:r>
-      <w:r>
-        <w:rPr>
-          <w:rFonts w:ascii="Aptos" w:hAnsi="Aptos" w:eastAsia="Aptos" w:cs="Aptos"/>
-          <w:noProof w:val="0"/>
-          <w:sz w:val="22"/>
-          <w:szCs w:val="22"/>
-          <w:lang w:val="en-GB"/>
-        </w:rPr>
-        <w:t xml:space="preserve"> Will document this implementation for the technical report.</w:t>
-      </w:r>
-    </w:p>
-    <w:p/>
-    <w:p>
-      <w:r>
-        <w:t> </w:t>
-      </w:r>
-    </w:p>
-    <w:p>
-      <w:r>
-        <w:t> </w:t>
-      </w:r>
-    </w:p>
-    <w:p>
-      <w:pPr>
-        <w:numPr>
-          <w:ilvl w:val="0"/>
-          <w:numId w:val="22"/>
-        </w:numPr>
-      </w:pPr>
-      <w:r>
-        <w:t>What obstacles are impeding your progress? </w:t>
-      </w:r>
-    </w:p>
-    <w:p>
-      <w:pPr>
-        <w:spacing w:before="0" w:beforeAutospacing="off" w:after="240" w:afterAutospacing="off"/>
-      </w:pPr>
-      <w:r>
-        <w:rPr/>
-        <w:t>Answer: </w:t>
-      </w:r>
-      <w:r>
-        <w:rPr>
-          <w:rFonts w:ascii="Aptos" w:hAnsi="Aptos" w:eastAsia="Aptos" w:cs="Aptos"/>
-          <w:noProof w:val="0"/>
-          <w:sz w:val="22"/>
-          <w:szCs w:val="22"/>
-          <w:lang w:val="en-GB"/>
-        </w:rPr>
-        <w:t xml:space="preserve"> Encountered unexpected behavior when handling null values—McMillan discusses proper exception handling strategies in Hashtable usage (p. 182).</w:t>
+        <w:t xml:space="preserve"> when handling null values—McMillan discusses proper exception handling strategies (p. 182).</w:t>
       </w:r>
     </w:p>
     <w:p/>
@@ -1036,7 +978,7 @@
     </w:p>
     <w:p/>
     <w:sectPr>
-      <w:pgSz w:w="11906" w:h="16838" w:orient="portrait"/>
+      <w:pgSz w:w="11906" w:h="16838"/>
       <w:pgMar w:top="1440" w:right="1440" w:bottom="1440" w:left="1440" w:header="708" w:footer="708" w:gutter="0"/>
       <w:cols w:space="708"/>
       <w:docGrid w:linePitch="360"/>
@@ -1047,454 +989,6 @@
 
 <file path=word/numbering.xml><?xml version="1.0" encoding="utf-8"?>
 <w:numbering xmlns:wpc="http://schemas.microsoft.com/office/word/2010/wordprocessingCanvas" xmlns:cx="http://schemas.microsoft.com/office/drawing/2014/chartex" xmlns:cx1="http://schemas.microsoft.com/office/drawing/2015/9/8/chartex" xmlns:cx2="http://schemas.microsoft.com/office/drawing/2015/10/21/chartex" xmlns:cx3="http://schemas.microsoft.com/office/drawing/2016/5/9/chartex" xmlns:cx4="http://schemas.microsoft.com/office/drawing/2016/5/10/chartex" xmlns:cx5="http://schemas.microsoft.com/office/drawing/2016/5/11/chartex" xmlns:cx6="http://schemas.microsoft.com/office/drawing/2016/5/12/chartex" xmlns:cx7="http://schemas.microsoft.com/office/drawing/2016/5/13/chartex" xmlns:cx8="http://schemas.microsoft.com/office/drawing/2016/5/14/chartex" xmlns:mc="http://schemas.openxmlformats.org/markup-compatibility/2006" xmlns:aink="http://schemas.microsoft.com/office/drawing/2016/ink" xmlns:am3d="http://schemas.microsoft.com/office/drawing/2017/model3d" xmlns:o="urn:schemas-microsoft-com:office:office" xmlns:oel="http://schemas.microsoft.com/office/2019/extlst" xmlns:r="http://schemas.openxmlformats.org/officeDocument/2006/relationships" xmlns:m="http://schemas.openxmlformats.org/officeDocument/2006/math" xmlns:v="urn:schemas-microsoft-com:vml" xmlns:wp14="http://schemas.microsoft.com/office/word/2010/wordprocessingDrawing" xmlns:wp="http://schemas.openxmlformats.org/drawingml/2006/wordprocessingDrawing" xmlns:w10="urn:schemas-microsoft-com:office:word" xmlns:w="http://schemas.openxmlformats.org/wordprocessingml/2006/main" xmlns:w14="http://schemas.microsoft.com/office/word/2010/wordml" xmlns:w15="http://schemas.microsoft.com/office/word/2012/wordml" xmlns:w16cex="http://schemas.microsoft.com/office/word/2018/wordml/cex" xmlns:w16cid="http://schemas.microsoft.com/office/word/2016/wordml/cid" xmlns:w16="http://schemas.microsoft.com/office/word/2018/wordml" xmlns:w16du="http://schemas.microsoft.com/office/word/2023/wordml/word16du" xmlns:w16sdtdh="http://schemas.microsoft.com/office/word/2020/wordml/sdtdatahash" xmlns:w16sdtfl="http://schemas.microsoft.com/office/word/2024/wordml/sdtformatlock" xmlns:w16se="http://schemas.microsoft.com/office/word/2015/wordml/symex" xmlns:wpg="http://schemas.microsoft.com/office/word/2010/wordprocessingGroup" xmlns:wpi="http://schemas.microsoft.com/office/word/2010/wordprocessingInk" xmlns:wne="http://schemas.microsoft.com/office/word/2006/wordml" xmlns:wps="http://schemas.microsoft.com/office/word/2010/wordprocessingShape" mc:Ignorable="w14 w15 w16se w16cid w16 w16cex w16sdtdh w16sdtfl w16du wp14">
-  <w:abstractNum xmlns:w="http://schemas.openxmlformats.org/wordprocessingml/2006/main" w:abstractNumId="27">
-    <w:nsid w:val="2ea8198"/>
-    <w:multiLevelType xmlns:w="http://schemas.openxmlformats.org/wordprocessingml/2006/main" w:val="hybridMultilevel"/>
-    <w:lvl xmlns:w="http://schemas.openxmlformats.org/wordprocessingml/2006/main" w:ilvl="0">
-      <w:start w:val="1"/>
-      <w:numFmt w:val="bullet"/>
-      <w:lvlText w:val=""/>
-      <w:lvlJc w:val="left"/>
-      <w:pPr>
-        <w:ind w:left="720" w:hanging="360"/>
-      </w:pPr>
-      <w:rPr>
-        <w:rFonts w:hint="default" w:ascii="Symbol" w:hAnsi="Symbol"/>
-      </w:rPr>
-    </w:lvl>
-    <w:lvl xmlns:w="http://schemas.openxmlformats.org/wordprocessingml/2006/main" w:ilvl="1">
-      <w:start w:val="1"/>
-      <w:numFmt w:val="bullet"/>
-      <w:lvlText w:val="o"/>
-      <w:lvlJc w:val="left"/>
-      <w:pPr>
-        <w:ind w:left="1440" w:hanging="360"/>
-      </w:pPr>
-      <w:rPr>
-        <w:rFonts w:hint="default" w:ascii="Courier New" w:hAnsi="Courier New"/>
-      </w:rPr>
-    </w:lvl>
-    <w:lvl xmlns:w="http://schemas.openxmlformats.org/wordprocessingml/2006/main" w:ilvl="2">
-      <w:start w:val="1"/>
-      <w:numFmt w:val="bullet"/>
-      <w:lvlText w:val=""/>
-      <w:lvlJc w:val="left"/>
-      <w:pPr>
-        <w:ind w:left="2160" w:hanging="360"/>
-      </w:pPr>
-      <w:rPr>
-        <w:rFonts w:hint="default" w:ascii="Wingdings" w:hAnsi="Wingdings"/>
-      </w:rPr>
-    </w:lvl>
-    <w:lvl xmlns:w="http://schemas.openxmlformats.org/wordprocessingml/2006/main" w:ilvl="3">
-      <w:start w:val="1"/>
-      <w:numFmt w:val="bullet"/>
-      <w:lvlText w:val=""/>
-      <w:lvlJc w:val="left"/>
-      <w:pPr>
-        <w:ind w:left="2880" w:hanging="360"/>
-      </w:pPr>
-      <w:rPr>
-        <w:rFonts w:hint="default" w:ascii="Symbol" w:hAnsi="Symbol"/>
-      </w:rPr>
-    </w:lvl>
-    <w:lvl xmlns:w="http://schemas.openxmlformats.org/wordprocessingml/2006/main" w:ilvl="4">
-      <w:start w:val="1"/>
-      <w:numFmt w:val="bullet"/>
-      <w:lvlText w:val="o"/>
-      <w:lvlJc w:val="left"/>
-      <w:pPr>
-        <w:ind w:left="3600" w:hanging="360"/>
-      </w:pPr>
-      <w:rPr>
-        <w:rFonts w:hint="default" w:ascii="Courier New" w:hAnsi="Courier New"/>
-      </w:rPr>
-    </w:lvl>
-    <w:lvl xmlns:w="http://schemas.openxmlformats.org/wordprocessingml/2006/main" w:ilvl="5">
-      <w:start w:val="1"/>
-      <w:numFmt w:val="bullet"/>
-      <w:lvlText w:val=""/>
-      <w:lvlJc w:val="left"/>
-      <w:pPr>
-        <w:ind w:left="4320" w:hanging="360"/>
-      </w:pPr>
-      <w:rPr>
-        <w:rFonts w:hint="default" w:ascii="Wingdings" w:hAnsi="Wingdings"/>
-      </w:rPr>
-    </w:lvl>
-    <w:lvl xmlns:w="http://schemas.openxmlformats.org/wordprocessingml/2006/main" w:ilvl="6">
-      <w:start w:val="1"/>
-      <w:numFmt w:val="bullet"/>
-      <w:lvlText w:val=""/>
-      <w:lvlJc w:val="left"/>
-      <w:pPr>
-        <w:ind w:left="5040" w:hanging="360"/>
-      </w:pPr>
-      <w:rPr>
-        <w:rFonts w:hint="default" w:ascii="Symbol" w:hAnsi="Symbol"/>
-      </w:rPr>
-    </w:lvl>
-    <w:lvl xmlns:w="http://schemas.openxmlformats.org/wordprocessingml/2006/main" w:ilvl="7">
-      <w:start w:val="1"/>
-      <w:numFmt w:val="bullet"/>
-      <w:lvlText w:val="o"/>
-      <w:lvlJc w:val="left"/>
-      <w:pPr>
-        <w:ind w:left="5760" w:hanging="360"/>
-      </w:pPr>
-      <w:rPr>
-        <w:rFonts w:hint="default" w:ascii="Courier New" w:hAnsi="Courier New"/>
-      </w:rPr>
-    </w:lvl>
-    <w:lvl xmlns:w="http://schemas.openxmlformats.org/wordprocessingml/2006/main" w:ilvl="8">
-      <w:start w:val="1"/>
-      <w:numFmt w:val="bullet"/>
-      <w:lvlText w:val=""/>
-      <w:lvlJc w:val="left"/>
-      <w:pPr>
-        <w:ind w:left="6480" w:hanging="360"/>
-      </w:pPr>
-      <w:rPr>
-        <w:rFonts w:hint="default" w:ascii="Wingdings" w:hAnsi="Wingdings"/>
-      </w:rPr>
-    </w:lvl>
-  </w:abstractNum>
-  <w:abstractNum xmlns:w="http://schemas.openxmlformats.org/wordprocessingml/2006/main" w:abstractNumId="26">
-    <w:nsid w:val="72819ab1"/>
-    <w:multiLevelType xmlns:w="http://schemas.openxmlformats.org/wordprocessingml/2006/main" w:val="hybridMultilevel"/>
-    <w:lvl xmlns:w="http://schemas.openxmlformats.org/wordprocessingml/2006/main" w:ilvl="0">
-      <w:start w:val="1"/>
-      <w:numFmt w:val="bullet"/>
-      <w:lvlText w:val=""/>
-      <w:lvlJc w:val="left"/>
-      <w:pPr>
-        <w:ind w:left="720" w:hanging="360"/>
-      </w:pPr>
-      <w:rPr>
-        <w:rFonts w:hint="default" w:ascii="Symbol" w:hAnsi="Symbol"/>
-      </w:rPr>
-    </w:lvl>
-    <w:lvl xmlns:w="http://schemas.openxmlformats.org/wordprocessingml/2006/main" w:ilvl="1">
-      <w:start w:val="1"/>
-      <w:numFmt w:val="bullet"/>
-      <w:lvlText w:val="o"/>
-      <w:lvlJc w:val="left"/>
-      <w:pPr>
-        <w:ind w:left="1440" w:hanging="360"/>
-      </w:pPr>
-      <w:rPr>
-        <w:rFonts w:hint="default" w:ascii="Courier New" w:hAnsi="Courier New"/>
-      </w:rPr>
-    </w:lvl>
-    <w:lvl xmlns:w="http://schemas.openxmlformats.org/wordprocessingml/2006/main" w:ilvl="2">
-      <w:start w:val="1"/>
-      <w:numFmt w:val="bullet"/>
-      <w:lvlText w:val=""/>
-      <w:lvlJc w:val="left"/>
-      <w:pPr>
-        <w:ind w:left="2160" w:hanging="360"/>
-      </w:pPr>
-      <w:rPr>
-        <w:rFonts w:hint="default" w:ascii="Wingdings" w:hAnsi="Wingdings"/>
-      </w:rPr>
-    </w:lvl>
-    <w:lvl xmlns:w="http://schemas.openxmlformats.org/wordprocessingml/2006/main" w:ilvl="3">
-      <w:start w:val="1"/>
-      <w:numFmt w:val="bullet"/>
-      <w:lvlText w:val=""/>
-      <w:lvlJc w:val="left"/>
-      <w:pPr>
-        <w:ind w:left="2880" w:hanging="360"/>
-      </w:pPr>
-      <w:rPr>
-        <w:rFonts w:hint="default" w:ascii="Symbol" w:hAnsi="Symbol"/>
-      </w:rPr>
-    </w:lvl>
-    <w:lvl xmlns:w="http://schemas.openxmlformats.org/wordprocessingml/2006/main" w:ilvl="4">
-      <w:start w:val="1"/>
-      <w:numFmt w:val="bullet"/>
-      <w:lvlText w:val="o"/>
-      <w:lvlJc w:val="left"/>
-      <w:pPr>
-        <w:ind w:left="3600" w:hanging="360"/>
-      </w:pPr>
-      <w:rPr>
-        <w:rFonts w:hint="default" w:ascii="Courier New" w:hAnsi="Courier New"/>
-      </w:rPr>
-    </w:lvl>
-    <w:lvl xmlns:w="http://schemas.openxmlformats.org/wordprocessingml/2006/main" w:ilvl="5">
-      <w:start w:val="1"/>
-      <w:numFmt w:val="bullet"/>
-      <w:lvlText w:val=""/>
-      <w:lvlJc w:val="left"/>
-      <w:pPr>
-        <w:ind w:left="4320" w:hanging="360"/>
-      </w:pPr>
-      <w:rPr>
-        <w:rFonts w:hint="default" w:ascii="Wingdings" w:hAnsi="Wingdings"/>
-      </w:rPr>
-    </w:lvl>
-    <w:lvl xmlns:w="http://schemas.openxmlformats.org/wordprocessingml/2006/main" w:ilvl="6">
-      <w:start w:val="1"/>
-      <w:numFmt w:val="bullet"/>
-      <w:lvlText w:val=""/>
-      <w:lvlJc w:val="left"/>
-      <w:pPr>
-        <w:ind w:left="5040" w:hanging="360"/>
-      </w:pPr>
-      <w:rPr>
-        <w:rFonts w:hint="default" w:ascii="Symbol" w:hAnsi="Symbol"/>
-      </w:rPr>
-    </w:lvl>
-    <w:lvl xmlns:w="http://schemas.openxmlformats.org/wordprocessingml/2006/main" w:ilvl="7">
-      <w:start w:val="1"/>
-      <w:numFmt w:val="bullet"/>
-      <w:lvlText w:val="o"/>
-      <w:lvlJc w:val="left"/>
-      <w:pPr>
-        <w:ind w:left="5760" w:hanging="360"/>
-      </w:pPr>
-      <w:rPr>
-        <w:rFonts w:hint="default" w:ascii="Courier New" w:hAnsi="Courier New"/>
-      </w:rPr>
-    </w:lvl>
-    <w:lvl xmlns:w="http://schemas.openxmlformats.org/wordprocessingml/2006/main" w:ilvl="8">
-      <w:start w:val="1"/>
-      <w:numFmt w:val="bullet"/>
-      <w:lvlText w:val=""/>
-      <w:lvlJc w:val="left"/>
-      <w:pPr>
-        <w:ind w:left="6480" w:hanging="360"/>
-      </w:pPr>
-      <w:rPr>
-        <w:rFonts w:hint="default" w:ascii="Wingdings" w:hAnsi="Wingdings"/>
-      </w:rPr>
-    </w:lvl>
-  </w:abstractNum>
-  <w:abstractNum xmlns:w="http://schemas.openxmlformats.org/wordprocessingml/2006/main" w:abstractNumId="25">
-    <w:nsid w:val="39722e4c"/>
-    <w:multiLevelType xmlns:w="http://schemas.openxmlformats.org/wordprocessingml/2006/main" w:val="hybridMultilevel"/>
-    <w:lvl xmlns:w="http://schemas.openxmlformats.org/wordprocessingml/2006/main" w:ilvl="0">
-      <w:start w:val="1"/>
-      <w:numFmt w:val="bullet"/>
-      <w:lvlText w:val=""/>
-      <w:lvlJc w:val="left"/>
-      <w:pPr>
-        <w:ind w:left="720" w:hanging="360"/>
-      </w:pPr>
-      <w:rPr>
-        <w:rFonts w:hint="default" w:ascii="Symbol" w:hAnsi="Symbol"/>
-      </w:rPr>
-    </w:lvl>
-    <w:lvl xmlns:w="http://schemas.openxmlformats.org/wordprocessingml/2006/main" w:ilvl="1">
-      <w:start w:val="1"/>
-      <w:numFmt w:val="bullet"/>
-      <w:lvlText w:val="o"/>
-      <w:lvlJc w:val="left"/>
-      <w:pPr>
-        <w:ind w:left="1440" w:hanging="360"/>
-      </w:pPr>
-      <w:rPr>
-        <w:rFonts w:hint="default" w:ascii="Courier New" w:hAnsi="Courier New"/>
-      </w:rPr>
-    </w:lvl>
-    <w:lvl xmlns:w="http://schemas.openxmlformats.org/wordprocessingml/2006/main" w:ilvl="2">
-      <w:start w:val="1"/>
-      <w:numFmt w:val="bullet"/>
-      <w:lvlText w:val=""/>
-      <w:lvlJc w:val="left"/>
-      <w:pPr>
-        <w:ind w:left="2160" w:hanging="360"/>
-      </w:pPr>
-      <w:rPr>
-        <w:rFonts w:hint="default" w:ascii="Wingdings" w:hAnsi="Wingdings"/>
-      </w:rPr>
-    </w:lvl>
-    <w:lvl xmlns:w="http://schemas.openxmlformats.org/wordprocessingml/2006/main" w:ilvl="3">
-      <w:start w:val="1"/>
-      <w:numFmt w:val="bullet"/>
-      <w:lvlText w:val=""/>
-      <w:lvlJc w:val="left"/>
-      <w:pPr>
-        <w:ind w:left="2880" w:hanging="360"/>
-      </w:pPr>
-      <w:rPr>
-        <w:rFonts w:hint="default" w:ascii="Symbol" w:hAnsi="Symbol"/>
-      </w:rPr>
-    </w:lvl>
-    <w:lvl xmlns:w="http://schemas.openxmlformats.org/wordprocessingml/2006/main" w:ilvl="4">
-      <w:start w:val="1"/>
-      <w:numFmt w:val="bullet"/>
-      <w:lvlText w:val="o"/>
-      <w:lvlJc w:val="left"/>
-      <w:pPr>
-        <w:ind w:left="3600" w:hanging="360"/>
-      </w:pPr>
-      <w:rPr>
-        <w:rFonts w:hint="default" w:ascii="Courier New" w:hAnsi="Courier New"/>
-      </w:rPr>
-    </w:lvl>
-    <w:lvl xmlns:w="http://schemas.openxmlformats.org/wordprocessingml/2006/main" w:ilvl="5">
-      <w:start w:val="1"/>
-      <w:numFmt w:val="bullet"/>
-      <w:lvlText w:val=""/>
-      <w:lvlJc w:val="left"/>
-      <w:pPr>
-        <w:ind w:left="4320" w:hanging="360"/>
-      </w:pPr>
-      <w:rPr>
-        <w:rFonts w:hint="default" w:ascii="Wingdings" w:hAnsi="Wingdings"/>
-      </w:rPr>
-    </w:lvl>
-    <w:lvl xmlns:w="http://schemas.openxmlformats.org/wordprocessingml/2006/main" w:ilvl="6">
-      <w:start w:val="1"/>
-      <w:numFmt w:val="bullet"/>
-      <w:lvlText w:val=""/>
-      <w:lvlJc w:val="left"/>
-      <w:pPr>
-        <w:ind w:left="5040" w:hanging="360"/>
-      </w:pPr>
-      <w:rPr>
-        <w:rFonts w:hint="default" w:ascii="Symbol" w:hAnsi="Symbol"/>
-      </w:rPr>
-    </w:lvl>
-    <w:lvl xmlns:w="http://schemas.openxmlformats.org/wordprocessingml/2006/main" w:ilvl="7">
-      <w:start w:val="1"/>
-      <w:numFmt w:val="bullet"/>
-      <w:lvlText w:val="o"/>
-      <w:lvlJc w:val="left"/>
-      <w:pPr>
-        <w:ind w:left="5760" w:hanging="360"/>
-      </w:pPr>
-      <w:rPr>
-        <w:rFonts w:hint="default" w:ascii="Courier New" w:hAnsi="Courier New"/>
-      </w:rPr>
-    </w:lvl>
-    <w:lvl xmlns:w="http://schemas.openxmlformats.org/wordprocessingml/2006/main" w:ilvl="8">
-      <w:start w:val="1"/>
-      <w:numFmt w:val="bullet"/>
-      <w:lvlText w:val=""/>
-      <w:lvlJc w:val="left"/>
-      <w:pPr>
-        <w:ind w:left="6480" w:hanging="360"/>
-      </w:pPr>
-      <w:rPr>
-        <w:rFonts w:hint="default" w:ascii="Wingdings" w:hAnsi="Wingdings"/>
-      </w:rPr>
-    </w:lvl>
-  </w:abstractNum>
-  <w:abstractNum xmlns:w="http://schemas.openxmlformats.org/wordprocessingml/2006/main" w:abstractNumId="24">
-    <w:nsid w:val="632f961a"/>
-    <w:multiLevelType xmlns:w="http://schemas.openxmlformats.org/wordprocessingml/2006/main" w:val="hybridMultilevel"/>
-    <w:lvl xmlns:w="http://schemas.openxmlformats.org/wordprocessingml/2006/main" w:ilvl="0">
-      <w:start w:val="1"/>
-      <w:numFmt w:val="bullet"/>
-      <w:lvlText w:val=""/>
-      <w:lvlJc w:val="left"/>
-      <w:pPr>
-        <w:ind w:left="720" w:hanging="360"/>
-      </w:pPr>
-      <w:rPr>
-        <w:rFonts w:hint="default" w:ascii="Symbol" w:hAnsi="Symbol"/>
-      </w:rPr>
-    </w:lvl>
-    <w:lvl xmlns:w="http://schemas.openxmlformats.org/wordprocessingml/2006/main" w:ilvl="1">
-      <w:start w:val="1"/>
-      <w:numFmt w:val="bullet"/>
-      <w:lvlText w:val="o"/>
-      <w:lvlJc w:val="left"/>
-      <w:pPr>
-        <w:ind w:left="1440" w:hanging="360"/>
-      </w:pPr>
-      <w:rPr>
-        <w:rFonts w:hint="default" w:ascii="Courier New" w:hAnsi="Courier New"/>
-      </w:rPr>
-    </w:lvl>
-    <w:lvl xmlns:w="http://schemas.openxmlformats.org/wordprocessingml/2006/main" w:ilvl="2">
-      <w:start w:val="1"/>
-      <w:numFmt w:val="bullet"/>
-      <w:lvlText w:val=""/>
-      <w:lvlJc w:val="left"/>
-      <w:pPr>
-        <w:ind w:left="2160" w:hanging="360"/>
-      </w:pPr>
-      <w:rPr>
-        <w:rFonts w:hint="default" w:ascii="Wingdings" w:hAnsi="Wingdings"/>
-      </w:rPr>
-    </w:lvl>
-    <w:lvl xmlns:w="http://schemas.openxmlformats.org/wordprocessingml/2006/main" w:ilvl="3">
-      <w:start w:val="1"/>
-      <w:numFmt w:val="bullet"/>
-      <w:lvlText w:val=""/>
-      <w:lvlJc w:val="left"/>
-      <w:pPr>
-        <w:ind w:left="2880" w:hanging="360"/>
-      </w:pPr>
-      <w:rPr>
-        <w:rFonts w:hint="default" w:ascii="Symbol" w:hAnsi="Symbol"/>
-      </w:rPr>
-    </w:lvl>
-    <w:lvl xmlns:w="http://schemas.openxmlformats.org/wordprocessingml/2006/main" w:ilvl="4">
-      <w:start w:val="1"/>
-      <w:numFmt w:val="bullet"/>
-      <w:lvlText w:val="o"/>
-      <w:lvlJc w:val="left"/>
-      <w:pPr>
-        <w:ind w:left="3600" w:hanging="360"/>
-      </w:pPr>
-      <w:rPr>
-        <w:rFonts w:hint="default" w:ascii="Courier New" w:hAnsi="Courier New"/>
-      </w:rPr>
-    </w:lvl>
-    <w:lvl xmlns:w="http://schemas.openxmlformats.org/wordprocessingml/2006/main" w:ilvl="5">
-      <w:start w:val="1"/>
-      <w:numFmt w:val="bullet"/>
-      <w:lvlText w:val=""/>
-      <w:lvlJc w:val="left"/>
-      <w:pPr>
-        <w:ind w:left="4320" w:hanging="360"/>
-      </w:pPr>
-      <w:rPr>
-        <w:rFonts w:hint="default" w:ascii="Wingdings" w:hAnsi="Wingdings"/>
-      </w:rPr>
-    </w:lvl>
-    <w:lvl xmlns:w="http://schemas.openxmlformats.org/wordprocessingml/2006/main" w:ilvl="6">
-      <w:start w:val="1"/>
-      <w:numFmt w:val="bullet"/>
-      <w:lvlText w:val=""/>
-      <w:lvlJc w:val="left"/>
-      <w:pPr>
-        <w:ind w:left="5040" w:hanging="360"/>
-      </w:pPr>
-      <w:rPr>
-        <w:rFonts w:hint="default" w:ascii="Symbol" w:hAnsi="Symbol"/>
-      </w:rPr>
-    </w:lvl>
-    <w:lvl xmlns:w="http://schemas.openxmlformats.org/wordprocessingml/2006/main" w:ilvl="7">
-      <w:start w:val="1"/>
-      <w:numFmt w:val="bullet"/>
-      <w:lvlText w:val="o"/>
-      <w:lvlJc w:val="left"/>
-      <w:pPr>
-        <w:ind w:left="5760" w:hanging="360"/>
-      </w:pPr>
-      <w:rPr>
-        <w:rFonts w:hint="default" w:ascii="Courier New" w:hAnsi="Courier New"/>
-      </w:rPr>
-    </w:lvl>
-    <w:lvl xmlns:w="http://schemas.openxmlformats.org/wordprocessingml/2006/main" w:ilvl="8">
-      <w:start w:val="1"/>
-      <w:numFmt w:val="bullet"/>
-      <w:lvlText w:val=""/>
-      <w:lvlJc w:val="left"/>
-      <w:pPr>
-        <w:ind w:left="6480" w:hanging="360"/>
-      </w:pPr>
-      <w:rPr>
-        <w:rFonts w:hint="default" w:ascii="Wingdings" w:hAnsi="Wingdings"/>
-      </w:rPr>
-    </w:lvl>
-  </w:abstractNum>
   <w:abstractNum w:abstractNumId="0" w15:restartNumberingAfterBreak="0">
     <w:nsid w:val="01234F33"/>
     <w:multiLevelType w:val="multilevel"/>
@@ -1609,6 +1103,119 @@
     </w:lvl>
   </w:abstractNum>
   <w:abstractNum w:abstractNumId="1" w15:restartNumberingAfterBreak="0">
+    <w:nsid w:val="02EA8198"/>
+    <w:multiLevelType w:val="hybridMultilevel"/>
+    <w:tmpl w:val="86A62A5A"/>
+    <w:lvl w:ilvl="0" w:tplc="2CE82378">
+      <w:start w:val="1"/>
+      <w:numFmt w:val="bullet"/>
+      <w:lvlText w:val=""/>
+      <w:lvlJc w:val="left"/>
+      <w:pPr>
+        <w:ind w:left="720" w:hanging="360"/>
+      </w:pPr>
+      <w:rPr>
+        <w:rFonts w:ascii="Symbol" w:hAnsi="Symbol" w:hint="default"/>
+      </w:rPr>
+    </w:lvl>
+    <w:lvl w:ilvl="1" w:tplc="2BD62A9E">
+      <w:start w:val="1"/>
+      <w:numFmt w:val="bullet"/>
+      <w:lvlText w:val="o"/>
+      <w:lvlJc w:val="left"/>
+      <w:pPr>
+        <w:ind w:left="1440" w:hanging="360"/>
+      </w:pPr>
+      <w:rPr>
+        <w:rFonts w:ascii="Courier New" w:hAnsi="Courier New" w:hint="default"/>
+      </w:rPr>
+    </w:lvl>
+    <w:lvl w:ilvl="2" w:tplc="72F0EC8C">
+      <w:start w:val="1"/>
+      <w:numFmt w:val="bullet"/>
+      <w:lvlText w:val=""/>
+      <w:lvlJc w:val="left"/>
+      <w:pPr>
+        <w:ind w:left="2160" w:hanging="360"/>
+      </w:pPr>
+      <w:rPr>
+        <w:rFonts w:ascii="Wingdings" w:hAnsi="Wingdings" w:hint="default"/>
+      </w:rPr>
+    </w:lvl>
+    <w:lvl w:ilvl="3" w:tplc="605C3DE2">
+      <w:start w:val="1"/>
+      <w:numFmt w:val="bullet"/>
+      <w:lvlText w:val=""/>
+      <w:lvlJc w:val="left"/>
+      <w:pPr>
+        <w:ind w:left="2880" w:hanging="360"/>
+      </w:pPr>
+      <w:rPr>
+        <w:rFonts w:ascii="Symbol" w:hAnsi="Symbol" w:hint="default"/>
+      </w:rPr>
+    </w:lvl>
+    <w:lvl w:ilvl="4" w:tplc="5ED47084">
+      <w:start w:val="1"/>
+      <w:numFmt w:val="bullet"/>
+      <w:lvlText w:val="o"/>
+      <w:lvlJc w:val="left"/>
+      <w:pPr>
+        <w:ind w:left="3600" w:hanging="360"/>
+      </w:pPr>
+      <w:rPr>
+        <w:rFonts w:ascii="Courier New" w:hAnsi="Courier New" w:hint="default"/>
+      </w:rPr>
+    </w:lvl>
+    <w:lvl w:ilvl="5" w:tplc="D5C8D700">
+      <w:start w:val="1"/>
+      <w:numFmt w:val="bullet"/>
+      <w:lvlText w:val=""/>
+      <w:lvlJc w:val="left"/>
+      <w:pPr>
+        <w:ind w:left="4320" w:hanging="360"/>
+      </w:pPr>
+      <w:rPr>
+        <w:rFonts w:ascii="Wingdings" w:hAnsi="Wingdings" w:hint="default"/>
+      </w:rPr>
+    </w:lvl>
+    <w:lvl w:ilvl="6" w:tplc="C04227AA">
+      <w:start w:val="1"/>
+      <w:numFmt w:val="bullet"/>
+      <w:lvlText w:val=""/>
+      <w:lvlJc w:val="left"/>
+      <w:pPr>
+        <w:ind w:left="5040" w:hanging="360"/>
+      </w:pPr>
+      <w:rPr>
+        <w:rFonts w:ascii="Symbol" w:hAnsi="Symbol" w:hint="default"/>
+      </w:rPr>
+    </w:lvl>
+    <w:lvl w:ilvl="7" w:tplc="E6DAF448">
+      <w:start w:val="1"/>
+      <w:numFmt w:val="bullet"/>
+      <w:lvlText w:val="o"/>
+      <w:lvlJc w:val="left"/>
+      <w:pPr>
+        <w:ind w:left="5760" w:hanging="360"/>
+      </w:pPr>
+      <w:rPr>
+        <w:rFonts w:ascii="Courier New" w:hAnsi="Courier New" w:hint="default"/>
+      </w:rPr>
+    </w:lvl>
+    <w:lvl w:ilvl="8" w:tplc="F822F324">
+      <w:start w:val="1"/>
+      <w:numFmt w:val="bullet"/>
+      <w:lvlText w:val=""/>
+      <w:lvlJc w:val="left"/>
+      <w:pPr>
+        <w:ind w:left="6480" w:hanging="360"/>
+      </w:pPr>
+      <w:rPr>
+        <w:rFonts w:ascii="Wingdings" w:hAnsi="Wingdings" w:hint="default"/>
+      </w:rPr>
+    </w:lvl>
+  </w:abstractNum>
+  <w:abstractNum w:abstractNumId="2" w15:restartNumberingAfterBreak="0">
     <w:nsid w:val="0FC070CD"/>
     <w:multiLevelType w:val="multilevel"/>
     <w:tmpl w:val="68E0EF34"/>
@@ -1624,7 +1231,7 @@
         <w:ind w:left="720" w:hanging="360"/>
       </w:pPr>
       <w:rPr>
-        <w:rFonts w:hint="default" w:ascii="Symbol" w:hAnsi="Symbol"/>
+        <w:rFonts w:ascii="Symbol" w:hAnsi="Symbol" w:hint="default"/>
         <w:sz w:val="20"/>
       </w:rPr>
     </w:lvl>
@@ -1640,7 +1247,7 @@
         <w:ind w:left="1440" w:hanging="360"/>
       </w:pPr>
       <w:rPr>
-        <w:rFonts w:hint="default" w:ascii="Symbol" w:hAnsi="Symbol"/>
+        <w:rFonts w:ascii="Symbol" w:hAnsi="Symbol" w:hint="default"/>
         <w:sz w:val="20"/>
       </w:rPr>
     </w:lvl>
@@ -1656,7 +1263,7 @@
         <w:ind w:left="2160" w:hanging="360"/>
       </w:pPr>
       <w:rPr>
-        <w:rFonts w:hint="default" w:ascii="Symbol" w:hAnsi="Symbol"/>
+        <w:rFonts w:ascii="Symbol" w:hAnsi="Symbol" w:hint="default"/>
         <w:sz w:val="20"/>
       </w:rPr>
     </w:lvl>
@@ -1672,7 +1279,7 @@
         <w:ind w:left="2880" w:hanging="360"/>
       </w:pPr>
       <w:rPr>
-        <w:rFonts w:hint="default" w:ascii="Symbol" w:hAnsi="Symbol"/>
+        <w:rFonts w:ascii="Symbol" w:hAnsi="Symbol" w:hint="default"/>
         <w:sz w:val="20"/>
       </w:rPr>
     </w:lvl>
@@ -1688,7 +1295,7 @@
         <w:ind w:left="3600" w:hanging="360"/>
       </w:pPr>
       <w:rPr>
-        <w:rFonts w:hint="default" w:ascii="Symbol" w:hAnsi="Symbol"/>
+        <w:rFonts w:ascii="Symbol" w:hAnsi="Symbol" w:hint="default"/>
         <w:sz w:val="20"/>
       </w:rPr>
     </w:lvl>
@@ -1704,7 +1311,7 @@
         <w:ind w:left="4320" w:hanging="360"/>
       </w:pPr>
       <w:rPr>
-        <w:rFonts w:hint="default" w:ascii="Symbol" w:hAnsi="Symbol"/>
+        <w:rFonts w:ascii="Symbol" w:hAnsi="Symbol" w:hint="default"/>
         <w:sz w:val="20"/>
       </w:rPr>
     </w:lvl>
@@ -1720,7 +1327,7 @@
         <w:ind w:left="5040" w:hanging="360"/>
       </w:pPr>
       <w:rPr>
-        <w:rFonts w:hint="default" w:ascii="Symbol" w:hAnsi="Symbol"/>
+        <w:rFonts w:ascii="Symbol" w:hAnsi="Symbol" w:hint="default"/>
         <w:sz w:val="20"/>
       </w:rPr>
     </w:lvl>
@@ -1736,7 +1343,7 @@
         <w:ind w:left="5760" w:hanging="360"/>
       </w:pPr>
       <w:rPr>
-        <w:rFonts w:hint="default" w:ascii="Symbol" w:hAnsi="Symbol"/>
+        <w:rFonts w:ascii="Symbol" w:hAnsi="Symbol" w:hint="default"/>
         <w:sz w:val="20"/>
       </w:rPr>
     </w:lvl>
@@ -1752,12 +1359,12 @@
         <w:ind w:left="6480" w:hanging="360"/>
       </w:pPr>
       <w:rPr>
-        <w:rFonts w:hint="default" w:ascii="Symbol" w:hAnsi="Symbol"/>
+        <w:rFonts w:ascii="Symbol" w:hAnsi="Symbol" w:hint="default"/>
         <w:sz w:val="20"/>
       </w:rPr>
     </w:lvl>
   </w:abstractNum>
-  <w:abstractNum w:abstractNumId="2" w15:restartNumberingAfterBreak="0">
+  <w:abstractNum w:abstractNumId="3" w15:restartNumberingAfterBreak="0">
     <w:nsid w:val="122E2404"/>
     <w:multiLevelType w:val="multilevel"/>
     <w:tmpl w:val="CA76960C"/>
@@ -1870,7 +1477,7 @@
       </w:pPr>
     </w:lvl>
   </w:abstractNum>
-  <w:abstractNum w:abstractNumId="3" w15:restartNumberingAfterBreak="0">
+  <w:abstractNum w:abstractNumId="4" w15:restartNumberingAfterBreak="0">
     <w:nsid w:val="13927538"/>
     <w:multiLevelType w:val="multilevel"/>
     <w:tmpl w:val="8A80BA0C"/>
@@ -1886,7 +1493,7 @@
         <w:ind w:left="720" w:hanging="360"/>
       </w:pPr>
       <w:rPr>
-        <w:rFonts w:hint="default" w:ascii="Symbol" w:hAnsi="Symbol"/>
+        <w:rFonts w:ascii="Symbol" w:hAnsi="Symbol" w:hint="default"/>
         <w:sz w:val="20"/>
       </w:rPr>
     </w:lvl>
@@ -1902,7 +1509,7 @@
         <w:ind w:left="1440" w:hanging="360"/>
       </w:pPr>
       <w:rPr>
-        <w:rFonts w:hint="default" w:ascii="Symbol" w:hAnsi="Symbol"/>
+        <w:rFonts w:ascii="Symbol" w:hAnsi="Symbol" w:hint="default"/>
         <w:sz w:val="20"/>
       </w:rPr>
     </w:lvl>
@@ -1918,7 +1525,7 @@
         <w:ind w:left="2160" w:hanging="360"/>
       </w:pPr>
       <w:rPr>
-        <w:rFonts w:hint="default" w:ascii="Symbol" w:hAnsi="Symbol"/>
+        <w:rFonts w:ascii="Symbol" w:hAnsi="Symbol" w:hint="default"/>
         <w:sz w:val="20"/>
       </w:rPr>
     </w:lvl>
@@ -1934,7 +1541,7 @@
         <w:ind w:left="2880" w:hanging="360"/>
       </w:pPr>
       <w:rPr>
-        <w:rFonts w:hint="default" w:ascii="Symbol" w:hAnsi="Symbol"/>
+        <w:rFonts w:ascii="Symbol" w:hAnsi="Symbol" w:hint="default"/>
         <w:sz w:val="20"/>
       </w:rPr>
     </w:lvl>
@@ -1950,7 +1557,7 @@
         <w:ind w:left="3600" w:hanging="360"/>
       </w:pPr>
       <w:rPr>
-        <w:rFonts w:hint="default" w:ascii="Symbol" w:hAnsi="Symbol"/>
+        <w:rFonts w:ascii="Symbol" w:hAnsi="Symbol" w:hint="default"/>
         <w:sz w:val="20"/>
       </w:rPr>
     </w:lvl>
@@ -1966,7 +1573,7 @@
         <w:ind w:left="4320" w:hanging="360"/>
       </w:pPr>
       <w:rPr>
-        <w:rFonts w:hint="default" w:ascii="Symbol" w:hAnsi="Symbol"/>
+        <w:rFonts w:ascii="Symbol" w:hAnsi="Symbol" w:hint="default"/>
         <w:sz w:val="20"/>
       </w:rPr>
     </w:lvl>
@@ -1982,7 +1589,7 @@
         <w:ind w:left="5040" w:hanging="360"/>
       </w:pPr>
       <w:rPr>
-        <w:rFonts w:hint="default" w:ascii="Symbol" w:hAnsi="Symbol"/>
+        <w:rFonts w:ascii="Symbol" w:hAnsi="Symbol" w:hint="default"/>
         <w:sz w:val="20"/>
       </w:rPr>
     </w:lvl>
@@ -1998,7 +1605,7 @@
         <w:ind w:left="5760" w:hanging="360"/>
       </w:pPr>
       <w:rPr>
-        <w:rFonts w:hint="default" w:ascii="Symbol" w:hAnsi="Symbol"/>
+        <w:rFonts w:ascii="Symbol" w:hAnsi="Symbol" w:hint="default"/>
         <w:sz w:val="20"/>
       </w:rPr>
     </w:lvl>
@@ -2014,12 +1621,12 @@
         <w:ind w:left="6480" w:hanging="360"/>
       </w:pPr>
       <w:rPr>
-        <w:rFonts w:hint="default" w:ascii="Symbol" w:hAnsi="Symbol"/>
+        <w:rFonts w:ascii="Symbol" w:hAnsi="Symbol" w:hint="default"/>
         <w:sz w:val="20"/>
       </w:rPr>
     </w:lvl>
   </w:abstractNum>
-  <w:abstractNum w:abstractNumId="4" w15:restartNumberingAfterBreak="0">
+  <w:abstractNum w:abstractNumId="5" w15:restartNumberingAfterBreak="0">
     <w:nsid w:val="189F30C8"/>
     <w:multiLevelType w:val="multilevel"/>
     <w:tmpl w:val="5B80ABB2"/>
@@ -2132,7 +1739,7 @@
       </w:pPr>
     </w:lvl>
   </w:abstractNum>
-  <w:abstractNum w:abstractNumId="5" w15:restartNumberingAfterBreak="0">
+  <w:abstractNum w:abstractNumId="6" w15:restartNumberingAfterBreak="0">
     <w:nsid w:val="1A2D64E0"/>
     <w:multiLevelType w:val="multilevel"/>
     <w:tmpl w:val="658C1DE4"/>
@@ -2148,7 +1755,7 @@
         <w:ind w:left="720" w:hanging="360"/>
       </w:pPr>
       <w:rPr>
-        <w:rFonts w:hint="default" w:ascii="Symbol" w:hAnsi="Symbol"/>
+        <w:rFonts w:ascii="Symbol" w:hAnsi="Symbol" w:hint="default"/>
         <w:sz w:val="20"/>
       </w:rPr>
     </w:lvl>
@@ -2164,7 +1771,7 @@
         <w:ind w:left="1440" w:hanging="360"/>
       </w:pPr>
       <w:rPr>
-        <w:rFonts w:hint="default" w:ascii="Symbol" w:hAnsi="Symbol"/>
+        <w:rFonts w:ascii="Symbol" w:hAnsi="Symbol" w:hint="default"/>
         <w:sz w:val="20"/>
       </w:rPr>
     </w:lvl>
@@ -2180,7 +1787,7 @@
         <w:ind w:left="2160" w:hanging="360"/>
       </w:pPr>
       <w:rPr>
-        <w:rFonts w:hint="default" w:ascii="Symbol" w:hAnsi="Symbol"/>
+        <w:rFonts w:ascii="Symbol" w:hAnsi="Symbol" w:hint="default"/>
         <w:sz w:val="20"/>
       </w:rPr>
     </w:lvl>
@@ -2196,7 +1803,7 @@
         <w:ind w:left="2880" w:hanging="360"/>
       </w:pPr>
       <w:rPr>
-        <w:rFonts w:hint="default" w:ascii="Symbol" w:hAnsi="Symbol"/>
+        <w:rFonts w:ascii="Symbol" w:hAnsi="Symbol" w:hint="default"/>
         <w:sz w:val="20"/>
       </w:rPr>
     </w:lvl>
@@ -2212,7 +1819,7 @@
         <w:ind w:left="3600" w:hanging="360"/>
       </w:pPr>
       <w:rPr>
-        <w:rFonts w:hint="default" w:ascii="Symbol" w:hAnsi="Symbol"/>
+        <w:rFonts w:ascii="Symbol" w:hAnsi="Symbol" w:hint="default"/>
         <w:sz w:val="20"/>
       </w:rPr>
     </w:lvl>
@@ -2228,7 +1835,7 @@
         <w:ind w:left="4320" w:hanging="360"/>
       </w:pPr>
       <w:rPr>
-        <w:rFonts w:hint="default" w:ascii="Symbol" w:hAnsi="Symbol"/>
+        <w:rFonts w:ascii="Symbol" w:hAnsi="Symbol" w:hint="default"/>
         <w:sz w:val="20"/>
       </w:rPr>
     </w:lvl>
@@ -2244,7 +1851,7 @@
         <w:ind w:left="5040" w:hanging="360"/>
       </w:pPr>
       <w:rPr>
-        <w:rFonts w:hint="default" w:ascii="Symbol" w:hAnsi="Symbol"/>
+        <w:rFonts w:ascii="Symbol" w:hAnsi="Symbol" w:hint="default"/>
         <w:sz w:val="20"/>
       </w:rPr>
     </w:lvl>
@@ -2260,7 +1867,7 @@
         <w:ind w:left="5760" w:hanging="360"/>
       </w:pPr>
       <w:rPr>
-        <w:rFonts w:hint="default" w:ascii="Symbol" w:hAnsi="Symbol"/>
+        <w:rFonts w:ascii="Symbol" w:hAnsi="Symbol" w:hint="default"/>
         <w:sz w:val="20"/>
       </w:rPr>
     </w:lvl>
@@ -2276,12 +1883,12 @@
         <w:ind w:left="6480" w:hanging="360"/>
       </w:pPr>
       <w:rPr>
-        <w:rFonts w:hint="default" w:ascii="Symbol" w:hAnsi="Symbol"/>
+        <w:rFonts w:ascii="Symbol" w:hAnsi="Symbol" w:hint="default"/>
         <w:sz w:val="20"/>
       </w:rPr>
     </w:lvl>
   </w:abstractNum>
-  <w:abstractNum w:abstractNumId="6" w15:restartNumberingAfterBreak="0">
+  <w:abstractNum w:abstractNumId="7" w15:restartNumberingAfterBreak="0">
     <w:nsid w:val="1CC722EB"/>
     <w:multiLevelType w:val="multilevel"/>
     <w:tmpl w:val="892AB860"/>
@@ -2394,7 +2001,7 @@
       </w:pPr>
     </w:lvl>
   </w:abstractNum>
-  <w:abstractNum w:abstractNumId="7" w15:restartNumberingAfterBreak="0">
+  <w:abstractNum w:abstractNumId="8" w15:restartNumberingAfterBreak="0">
     <w:nsid w:val="1CEE15B0"/>
     <w:multiLevelType w:val="multilevel"/>
     <w:tmpl w:val="49D84AEA"/>
@@ -2507,7 +2114,7 @@
       </w:pPr>
     </w:lvl>
   </w:abstractNum>
-  <w:abstractNum w:abstractNumId="8" w15:restartNumberingAfterBreak="0">
+  <w:abstractNum w:abstractNumId="9" w15:restartNumberingAfterBreak="0">
     <w:nsid w:val="1E956147"/>
     <w:multiLevelType w:val="multilevel"/>
     <w:tmpl w:val="4A8EA9CE"/>
@@ -2620,7 +2227,7 @@
       </w:pPr>
     </w:lvl>
   </w:abstractNum>
-  <w:abstractNum w:abstractNumId="9" w15:restartNumberingAfterBreak="0">
+  <w:abstractNum w:abstractNumId="10" w15:restartNumberingAfterBreak="0">
     <w:nsid w:val="20A5234C"/>
     <w:multiLevelType w:val="multilevel"/>
     <w:tmpl w:val="8702C0F4"/>
@@ -2636,7 +2243,7 @@
         <w:ind w:left="720" w:hanging="360"/>
       </w:pPr>
       <w:rPr>
-        <w:rFonts w:hint="default" w:ascii="Symbol" w:hAnsi="Symbol"/>
+        <w:rFonts w:ascii="Symbol" w:hAnsi="Symbol" w:hint="default"/>
         <w:sz w:val="20"/>
       </w:rPr>
     </w:lvl>
@@ -2652,7 +2259,7 @@
         <w:ind w:left="1440" w:hanging="360"/>
       </w:pPr>
       <w:rPr>
-        <w:rFonts w:hint="default" w:ascii="Symbol" w:hAnsi="Symbol"/>
+        <w:rFonts w:ascii="Symbol" w:hAnsi="Symbol" w:hint="default"/>
         <w:sz w:val="20"/>
       </w:rPr>
     </w:lvl>
@@ -2668,7 +2275,7 @@
         <w:ind w:left="2160" w:hanging="360"/>
       </w:pPr>
       <w:rPr>
-        <w:rFonts w:hint="default" w:ascii="Symbol" w:hAnsi="Symbol"/>
+        <w:rFonts w:ascii="Symbol" w:hAnsi="Symbol" w:hint="default"/>
         <w:sz w:val="20"/>
       </w:rPr>
     </w:lvl>
@@ -2684,7 +2291,7 @@
         <w:ind w:left="2880" w:hanging="360"/>
       </w:pPr>
       <w:rPr>
-        <w:rFonts w:hint="default" w:ascii="Symbol" w:hAnsi="Symbol"/>
+        <w:rFonts w:ascii="Symbol" w:hAnsi="Symbol" w:hint="default"/>
         <w:sz w:val="20"/>
       </w:rPr>
     </w:lvl>
@@ -2700,7 +2307,7 @@
         <w:ind w:left="3600" w:hanging="360"/>
       </w:pPr>
       <w:rPr>
-        <w:rFonts w:hint="default" w:ascii="Symbol" w:hAnsi="Symbol"/>
+        <w:rFonts w:ascii="Symbol" w:hAnsi="Symbol" w:hint="default"/>
         <w:sz w:val="20"/>
       </w:rPr>
     </w:lvl>
@@ -2716,7 +2323,7 @@
         <w:ind w:left="4320" w:hanging="360"/>
       </w:pPr>
       <w:rPr>
-        <w:rFonts w:hint="default" w:ascii="Symbol" w:hAnsi="Symbol"/>
+        <w:rFonts w:ascii="Symbol" w:hAnsi="Symbol" w:hint="default"/>
         <w:sz w:val="20"/>
       </w:rPr>
     </w:lvl>
@@ -2732,7 +2339,7 @@
         <w:ind w:left="5040" w:hanging="360"/>
       </w:pPr>
       <w:rPr>
-        <w:rFonts w:hint="default" w:ascii="Symbol" w:hAnsi="Symbol"/>
+        <w:rFonts w:ascii="Symbol" w:hAnsi="Symbol" w:hint="default"/>
         <w:sz w:val="20"/>
       </w:rPr>
     </w:lvl>
@@ -2748,7 +2355,7 @@
         <w:ind w:left="5760" w:hanging="360"/>
       </w:pPr>
       <w:rPr>
-        <w:rFonts w:hint="default" w:ascii="Symbol" w:hAnsi="Symbol"/>
+        <w:rFonts w:ascii="Symbol" w:hAnsi="Symbol" w:hint="default"/>
         <w:sz w:val="20"/>
       </w:rPr>
     </w:lvl>
@@ -2764,12 +2371,12 @@
         <w:ind w:left="6480" w:hanging="360"/>
       </w:pPr>
       <w:rPr>
-        <w:rFonts w:hint="default" w:ascii="Symbol" w:hAnsi="Symbol"/>
+        <w:rFonts w:ascii="Symbol" w:hAnsi="Symbol" w:hint="default"/>
         <w:sz w:val="20"/>
       </w:rPr>
     </w:lvl>
   </w:abstractNum>
-  <w:abstractNum w:abstractNumId="10" w15:restartNumberingAfterBreak="0">
+  <w:abstractNum w:abstractNumId="11" w15:restartNumberingAfterBreak="0">
     <w:nsid w:val="2A006E7E"/>
     <w:multiLevelType w:val="multilevel"/>
     <w:tmpl w:val="491C0E5C"/>
@@ -2882,7 +2489,7 @@
       </w:pPr>
     </w:lvl>
   </w:abstractNum>
-  <w:abstractNum w:abstractNumId="11" w15:restartNumberingAfterBreak="0">
+  <w:abstractNum w:abstractNumId="12" w15:restartNumberingAfterBreak="0">
     <w:nsid w:val="2D0B2B69"/>
     <w:multiLevelType w:val="multilevel"/>
     <w:tmpl w:val="3B36F95C"/>
@@ -2995,7 +2602,7 @@
       </w:pPr>
     </w:lvl>
   </w:abstractNum>
-  <w:abstractNum w:abstractNumId="12" w15:restartNumberingAfterBreak="0">
+  <w:abstractNum w:abstractNumId="13" w15:restartNumberingAfterBreak="0">
     <w:nsid w:val="32DE2FBB"/>
     <w:multiLevelType w:val="multilevel"/>
     <w:tmpl w:val="C132362A"/>
@@ -3108,7 +2715,7 @@
       </w:pPr>
     </w:lvl>
   </w:abstractNum>
-  <w:abstractNum w:abstractNumId="13" w15:restartNumberingAfterBreak="0">
+  <w:abstractNum w:abstractNumId="14" w15:restartNumberingAfterBreak="0">
     <w:nsid w:val="353C6EC5"/>
     <w:multiLevelType w:val="hybridMultilevel"/>
     <w:tmpl w:val="8A4602B6"/>
@@ -3121,7 +2728,7 @@
         <w:ind w:left="720" w:hanging="360"/>
       </w:pPr>
       <w:rPr>
-        <w:rFonts w:hint="default" w:ascii="Symbol" w:hAnsi="Symbol"/>
+        <w:rFonts w:ascii="Symbol" w:hAnsi="Symbol" w:hint="default"/>
       </w:rPr>
     </w:lvl>
     <w:lvl w:ilvl="1" w:tplc="08090003" w:tentative="1">
@@ -3133,7 +2740,7 @@
         <w:ind w:left="1440" w:hanging="360"/>
       </w:pPr>
       <w:rPr>
-        <w:rFonts w:hint="default" w:ascii="Courier New" w:hAnsi="Courier New" w:cs="Courier New"/>
+        <w:rFonts w:ascii="Courier New" w:hAnsi="Courier New" w:cs="Courier New" w:hint="default"/>
       </w:rPr>
     </w:lvl>
     <w:lvl w:ilvl="2" w:tplc="08090005" w:tentative="1">
@@ -3145,7 +2752,7 @@
         <w:ind w:left="2160" w:hanging="360"/>
       </w:pPr>
       <w:rPr>
-        <w:rFonts w:hint="default" w:ascii="Wingdings" w:hAnsi="Wingdings"/>
+        <w:rFonts w:ascii="Wingdings" w:hAnsi="Wingdings" w:hint="default"/>
       </w:rPr>
     </w:lvl>
     <w:lvl w:ilvl="3" w:tplc="08090001" w:tentative="1">
@@ -3157,7 +2764,7 @@
         <w:ind w:left="2880" w:hanging="360"/>
       </w:pPr>
       <w:rPr>
-        <w:rFonts w:hint="default" w:ascii="Symbol" w:hAnsi="Symbol"/>
+        <w:rFonts w:ascii="Symbol" w:hAnsi="Symbol" w:hint="default"/>
       </w:rPr>
     </w:lvl>
     <w:lvl w:ilvl="4" w:tplc="08090003" w:tentative="1">
@@ -3169,7 +2776,7 @@
         <w:ind w:left="3600" w:hanging="360"/>
       </w:pPr>
       <w:rPr>
-        <w:rFonts w:hint="default" w:ascii="Courier New" w:hAnsi="Courier New" w:cs="Courier New"/>
+        <w:rFonts w:ascii="Courier New" w:hAnsi="Courier New" w:cs="Courier New" w:hint="default"/>
       </w:rPr>
     </w:lvl>
     <w:lvl w:ilvl="5" w:tplc="08090005" w:tentative="1">
@@ -3181,7 +2788,7 @@
         <w:ind w:left="4320" w:hanging="360"/>
       </w:pPr>
       <w:rPr>
-        <w:rFonts w:hint="default" w:ascii="Wingdings" w:hAnsi="Wingdings"/>
+        <w:rFonts w:ascii="Wingdings" w:hAnsi="Wingdings" w:hint="default"/>
       </w:rPr>
     </w:lvl>
     <w:lvl w:ilvl="6" w:tplc="08090001" w:tentative="1">
@@ -3193,7 +2800,7 @@
         <w:ind w:left="5040" w:hanging="360"/>
       </w:pPr>
       <w:rPr>
-        <w:rFonts w:hint="default" w:ascii="Symbol" w:hAnsi="Symbol"/>
+        <w:rFonts w:ascii="Symbol" w:hAnsi="Symbol" w:hint="default"/>
       </w:rPr>
     </w:lvl>
     <w:lvl w:ilvl="7" w:tplc="08090003" w:tentative="1">
@@ -3205,7 +2812,7 @@
         <w:ind w:left="5760" w:hanging="360"/>
       </w:pPr>
       <w:rPr>
-        <w:rFonts w:hint="default" w:ascii="Courier New" w:hAnsi="Courier New" w:cs="Courier New"/>
+        <w:rFonts w:ascii="Courier New" w:hAnsi="Courier New" w:cs="Courier New" w:hint="default"/>
       </w:rPr>
     </w:lvl>
     <w:lvl w:ilvl="8" w:tplc="08090005" w:tentative="1">
@@ -3217,11 +2824,124 @@
         <w:ind w:left="6480" w:hanging="360"/>
       </w:pPr>
       <w:rPr>
-        <w:rFonts w:hint="default" w:ascii="Wingdings" w:hAnsi="Wingdings"/>
+        <w:rFonts w:ascii="Wingdings" w:hAnsi="Wingdings" w:hint="default"/>
       </w:rPr>
     </w:lvl>
   </w:abstractNum>
-  <w:abstractNum w:abstractNumId="14" w15:restartNumberingAfterBreak="0">
+  <w:abstractNum w:abstractNumId="15" w15:restartNumberingAfterBreak="0">
+    <w:nsid w:val="39722E4C"/>
+    <w:multiLevelType w:val="hybridMultilevel"/>
+    <w:tmpl w:val="E0B08528"/>
+    <w:lvl w:ilvl="0" w:tplc="BB7E84F0">
+      <w:start w:val="1"/>
+      <w:numFmt w:val="bullet"/>
+      <w:lvlText w:val=""/>
+      <w:lvlJc w:val="left"/>
+      <w:pPr>
+        <w:ind w:left="720" w:hanging="360"/>
+      </w:pPr>
+      <w:rPr>
+        <w:rFonts w:ascii="Symbol" w:hAnsi="Symbol" w:hint="default"/>
+      </w:rPr>
+    </w:lvl>
+    <w:lvl w:ilvl="1" w:tplc="6F2C7394">
+      <w:start w:val="1"/>
+      <w:numFmt w:val="bullet"/>
+      <w:lvlText w:val="o"/>
+      <w:lvlJc w:val="left"/>
+      <w:pPr>
+        <w:ind w:left="1440" w:hanging="360"/>
+      </w:pPr>
+      <w:rPr>
+        <w:rFonts w:ascii="Courier New" w:hAnsi="Courier New" w:hint="default"/>
+      </w:rPr>
+    </w:lvl>
+    <w:lvl w:ilvl="2" w:tplc="8F58B496">
+      <w:start w:val="1"/>
+      <w:numFmt w:val="bullet"/>
+      <w:lvlText w:val=""/>
+      <w:lvlJc w:val="left"/>
+      <w:pPr>
+        <w:ind w:left="2160" w:hanging="360"/>
+      </w:pPr>
+      <w:rPr>
+        <w:rFonts w:ascii="Wingdings" w:hAnsi="Wingdings" w:hint="default"/>
+      </w:rPr>
+    </w:lvl>
+    <w:lvl w:ilvl="3" w:tplc="76AAB21C">
+      <w:start w:val="1"/>
+      <w:numFmt w:val="bullet"/>
+      <w:lvlText w:val=""/>
+      <w:lvlJc w:val="left"/>
+      <w:pPr>
+        <w:ind w:left="2880" w:hanging="360"/>
+      </w:pPr>
+      <w:rPr>
+        <w:rFonts w:ascii="Symbol" w:hAnsi="Symbol" w:hint="default"/>
+      </w:rPr>
+    </w:lvl>
+    <w:lvl w:ilvl="4" w:tplc="55A4D904">
+      <w:start w:val="1"/>
+      <w:numFmt w:val="bullet"/>
+      <w:lvlText w:val="o"/>
+      <w:lvlJc w:val="left"/>
+      <w:pPr>
+        <w:ind w:left="3600" w:hanging="360"/>
+      </w:pPr>
+      <w:rPr>
+        <w:rFonts w:ascii="Courier New" w:hAnsi="Courier New" w:hint="default"/>
+      </w:rPr>
+    </w:lvl>
+    <w:lvl w:ilvl="5" w:tplc="1C72BD86">
+      <w:start w:val="1"/>
+      <w:numFmt w:val="bullet"/>
+      <w:lvlText w:val=""/>
+      <w:lvlJc w:val="left"/>
+      <w:pPr>
+        <w:ind w:left="4320" w:hanging="360"/>
+      </w:pPr>
+      <w:rPr>
+        <w:rFonts w:ascii="Wingdings" w:hAnsi="Wingdings" w:hint="default"/>
+      </w:rPr>
+    </w:lvl>
+    <w:lvl w:ilvl="6" w:tplc="39E8F3C0">
+      <w:start w:val="1"/>
+      <w:numFmt w:val="bullet"/>
+      <w:lvlText w:val=""/>
+      <w:lvlJc w:val="left"/>
+      <w:pPr>
+        <w:ind w:left="5040" w:hanging="360"/>
+      </w:pPr>
+      <w:rPr>
+        <w:rFonts w:ascii="Symbol" w:hAnsi="Symbol" w:hint="default"/>
+      </w:rPr>
+    </w:lvl>
+    <w:lvl w:ilvl="7" w:tplc="C2A6CE00">
+      <w:start w:val="1"/>
+      <w:numFmt w:val="bullet"/>
+      <w:lvlText w:val="o"/>
+      <w:lvlJc w:val="left"/>
+      <w:pPr>
+        <w:ind w:left="5760" w:hanging="360"/>
+      </w:pPr>
+      <w:rPr>
+        <w:rFonts w:ascii="Courier New" w:hAnsi="Courier New" w:hint="default"/>
+      </w:rPr>
+    </w:lvl>
+    <w:lvl w:ilvl="8" w:tplc="6D98C9EA">
+      <w:start w:val="1"/>
+      <w:numFmt w:val="bullet"/>
+      <w:lvlText w:val=""/>
+      <w:lvlJc w:val="left"/>
+      <w:pPr>
+        <w:ind w:left="6480" w:hanging="360"/>
+      </w:pPr>
+      <w:rPr>
+        <w:rFonts w:ascii="Wingdings" w:hAnsi="Wingdings" w:hint="default"/>
+      </w:rPr>
+    </w:lvl>
+  </w:abstractNum>
+  <w:abstractNum w:abstractNumId="16" w15:restartNumberingAfterBreak="0">
     <w:nsid w:val="3A811A33"/>
     <w:multiLevelType w:val="multilevel"/>
     <w:tmpl w:val="B61CE4EC"/>
@@ -3334,7 +3054,7 @@
       </w:pPr>
     </w:lvl>
   </w:abstractNum>
-  <w:abstractNum w:abstractNumId="15" w15:restartNumberingAfterBreak="0">
+  <w:abstractNum w:abstractNumId="17" w15:restartNumberingAfterBreak="0">
     <w:nsid w:val="3AB7400B"/>
     <w:multiLevelType w:val="multilevel"/>
     <w:tmpl w:val="57B08562"/>
@@ -3447,7 +3167,7 @@
       </w:pPr>
     </w:lvl>
   </w:abstractNum>
-  <w:abstractNum w:abstractNumId="16" w15:restartNumberingAfterBreak="0">
+  <w:abstractNum w:abstractNumId="18" w15:restartNumberingAfterBreak="0">
     <w:nsid w:val="3BB12964"/>
     <w:multiLevelType w:val="multilevel"/>
     <w:tmpl w:val="31501052"/>
@@ -3560,7 +3280,7 @@
       </w:pPr>
     </w:lvl>
   </w:abstractNum>
-  <w:abstractNum w:abstractNumId="17" w15:restartNumberingAfterBreak="0">
+  <w:abstractNum w:abstractNumId="19" w15:restartNumberingAfterBreak="0">
     <w:nsid w:val="3F4D393C"/>
     <w:multiLevelType w:val="multilevel"/>
     <w:tmpl w:val="065420FC"/>
@@ -3576,7 +3296,7 @@
         <w:ind w:left="720" w:hanging="360"/>
       </w:pPr>
       <w:rPr>
-        <w:rFonts w:hint="default" w:ascii="Symbol" w:hAnsi="Symbol"/>
+        <w:rFonts w:ascii="Symbol" w:hAnsi="Symbol" w:hint="default"/>
         <w:sz w:val="20"/>
       </w:rPr>
     </w:lvl>
@@ -3592,7 +3312,7 @@
         <w:ind w:left="1440" w:hanging="360"/>
       </w:pPr>
       <w:rPr>
-        <w:rFonts w:hint="default" w:ascii="Symbol" w:hAnsi="Symbol"/>
+        <w:rFonts w:ascii="Symbol" w:hAnsi="Symbol" w:hint="default"/>
         <w:sz w:val="20"/>
       </w:rPr>
     </w:lvl>
@@ -3608,7 +3328,7 @@
         <w:ind w:left="2160" w:hanging="360"/>
       </w:pPr>
       <w:rPr>
-        <w:rFonts w:hint="default" w:ascii="Symbol" w:hAnsi="Symbol"/>
+        <w:rFonts w:ascii="Symbol" w:hAnsi="Symbol" w:hint="default"/>
         <w:sz w:val="20"/>
       </w:rPr>
     </w:lvl>
@@ -3624,7 +3344,7 @@
         <w:ind w:left="2880" w:hanging="360"/>
       </w:pPr>
       <w:rPr>
-        <w:rFonts w:hint="default" w:ascii="Symbol" w:hAnsi="Symbol"/>
+        <w:rFonts w:ascii="Symbol" w:hAnsi="Symbol" w:hint="default"/>
         <w:sz w:val="20"/>
       </w:rPr>
     </w:lvl>
@@ -3640,7 +3360,7 @@
         <w:ind w:left="3600" w:hanging="360"/>
       </w:pPr>
       <w:rPr>
-        <w:rFonts w:hint="default" w:ascii="Symbol" w:hAnsi="Symbol"/>
+        <w:rFonts w:ascii="Symbol" w:hAnsi="Symbol" w:hint="default"/>
         <w:sz w:val="20"/>
       </w:rPr>
     </w:lvl>
@@ -3656,7 +3376,7 @@
         <w:ind w:left="4320" w:hanging="360"/>
       </w:pPr>
       <w:rPr>
-        <w:rFonts w:hint="default" w:ascii="Symbol" w:hAnsi="Symbol"/>
+        <w:rFonts w:ascii="Symbol" w:hAnsi="Symbol" w:hint="default"/>
         <w:sz w:val="20"/>
       </w:rPr>
     </w:lvl>
@@ -3672,7 +3392,7 @@
         <w:ind w:left="5040" w:hanging="360"/>
       </w:pPr>
       <w:rPr>
-        <w:rFonts w:hint="default" w:ascii="Symbol" w:hAnsi="Symbol"/>
+        <w:rFonts w:ascii="Symbol" w:hAnsi="Symbol" w:hint="default"/>
         <w:sz w:val="20"/>
       </w:rPr>
     </w:lvl>
@@ -3688,7 +3408,7 @@
         <w:ind w:left="5760" w:hanging="360"/>
       </w:pPr>
       <w:rPr>
-        <w:rFonts w:hint="default" w:ascii="Symbol" w:hAnsi="Symbol"/>
+        <w:rFonts w:ascii="Symbol" w:hAnsi="Symbol" w:hint="default"/>
         <w:sz w:val="20"/>
       </w:rPr>
     </w:lvl>
@@ -3704,12 +3424,12 @@
         <w:ind w:left="6480" w:hanging="360"/>
       </w:pPr>
       <w:rPr>
-        <w:rFonts w:hint="default" w:ascii="Symbol" w:hAnsi="Symbol"/>
+        <w:rFonts w:ascii="Symbol" w:hAnsi="Symbol" w:hint="default"/>
         <w:sz w:val="20"/>
       </w:rPr>
     </w:lvl>
   </w:abstractNum>
-  <w:abstractNum w:abstractNumId="18" w15:restartNumberingAfterBreak="0">
+  <w:abstractNum w:abstractNumId="20" w15:restartNumberingAfterBreak="0">
     <w:nsid w:val="4A027B52"/>
     <w:multiLevelType w:val="multilevel"/>
     <w:tmpl w:val="AFC0D238"/>
@@ -3725,7 +3445,7 @@
         <w:ind w:left="720" w:hanging="360"/>
       </w:pPr>
       <w:rPr>
-        <w:rFonts w:hint="default" w:ascii="Symbol" w:hAnsi="Symbol"/>
+        <w:rFonts w:ascii="Symbol" w:hAnsi="Symbol" w:hint="default"/>
         <w:sz w:val="20"/>
       </w:rPr>
     </w:lvl>
@@ -3741,7 +3461,7 @@
         <w:ind w:left="1440" w:hanging="360"/>
       </w:pPr>
       <w:rPr>
-        <w:rFonts w:hint="default" w:ascii="Symbol" w:hAnsi="Symbol"/>
+        <w:rFonts w:ascii="Symbol" w:hAnsi="Symbol" w:hint="default"/>
         <w:sz w:val="20"/>
       </w:rPr>
     </w:lvl>
@@ -3757,7 +3477,7 @@
         <w:ind w:left="2160" w:hanging="360"/>
       </w:pPr>
       <w:rPr>
-        <w:rFonts w:hint="default" w:ascii="Symbol" w:hAnsi="Symbol"/>
+        <w:rFonts w:ascii="Symbol" w:hAnsi="Symbol" w:hint="default"/>
         <w:sz w:val="20"/>
       </w:rPr>
     </w:lvl>
@@ -3773,7 +3493,7 @@
         <w:ind w:left="2880" w:hanging="360"/>
       </w:pPr>
       <w:rPr>
-        <w:rFonts w:hint="default" w:ascii="Symbol" w:hAnsi="Symbol"/>
+        <w:rFonts w:ascii="Symbol" w:hAnsi="Symbol" w:hint="default"/>
         <w:sz w:val="20"/>
       </w:rPr>
     </w:lvl>
@@ -3789,7 +3509,7 @@
         <w:ind w:left="3600" w:hanging="360"/>
       </w:pPr>
       <w:rPr>
-        <w:rFonts w:hint="default" w:ascii="Symbol" w:hAnsi="Symbol"/>
+        <w:rFonts w:ascii="Symbol" w:hAnsi="Symbol" w:hint="default"/>
         <w:sz w:val="20"/>
       </w:rPr>
     </w:lvl>
@@ -3805,7 +3525,7 @@
         <w:ind w:left="4320" w:hanging="360"/>
       </w:pPr>
       <w:rPr>
-        <w:rFonts w:hint="default" w:ascii="Symbol" w:hAnsi="Symbol"/>
+        <w:rFonts w:ascii="Symbol" w:hAnsi="Symbol" w:hint="default"/>
         <w:sz w:val="20"/>
       </w:rPr>
     </w:lvl>
@@ -3821,7 +3541,7 @@
         <w:ind w:left="5040" w:hanging="360"/>
       </w:pPr>
       <w:rPr>
-        <w:rFonts w:hint="default" w:ascii="Symbol" w:hAnsi="Symbol"/>
+        <w:rFonts w:ascii="Symbol" w:hAnsi="Symbol" w:hint="default"/>
         <w:sz w:val="20"/>
       </w:rPr>
     </w:lvl>
@@ -3837,7 +3557,7 @@
         <w:ind w:left="5760" w:hanging="360"/>
       </w:pPr>
       <w:rPr>
-        <w:rFonts w:hint="default" w:ascii="Symbol" w:hAnsi="Symbol"/>
+        <w:rFonts w:ascii="Symbol" w:hAnsi="Symbol" w:hint="default"/>
         <w:sz w:val="20"/>
       </w:rPr>
     </w:lvl>
@@ -3853,12 +3573,12 @@
         <w:ind w:left="6480" w:hanging="360"/>
       </w:pPr>
       <w:rPr>
-        <w:rFonts w:hint="default" w:ascii="Symbol" w:hAnsi="Symbol"/>
+        <w:rFonts w:ascii="Symbol" w:hAnsi="Symbol" w:hint="default"/>
         <w:sz w:val="20"/>
       </w:rPr>
     </w:lvl>
   </w:abstractNum>
-  <w:abstractNum w:abstractNumId="19" w15:restartNumberingAfterBreak="0">
+  <w:abstractNum w:abstractNumId="21" w15:restartNumberingAfterBreak="0">
     <w:nsid w:val="53C339A1"/>
     <w:multiLevelType w:val="multilevel"/>
     <w:tmpl w:val="4AC4B2B8"/>
@@ -3971,7 +3691,120 @@
       </w:pPr>
     </w:lvl>
   </w:abstractNum>
-  <w:abstractNum w:abstractNumId="20" w15:restartNumberingAfterBreak="0">
+  <w:abstractNum w:abstractNumId="22" w15:restartNumberingAfterBreak="0">
+    <w:nsid w:val="632F961A"/>
+    <w:multiLevelType w:val="hybridMultilevel"/>
+    <w:tmpl w:val="8918E5FE"/>
+    <w:lvl w:ilvl="0" w:tplc="C352AE02">
+      <w:start w:val="1"/>
+      <w:numFmt w:val="bullet"/>
+      <w:lvlText w:val=""/>
+      <w:lvlJc w:val="left"/>
+      <w:pPr>
+        <w:ind w:left="720" w:hanging="360"/>
+      </w:pPr>
+      <w:rPr>
+        <w:rFonts w:ascii="Symbol" w:hAnsi="Symbol" w:hint="default"/>
+      </w:rPr>
+    </w:lvl>
+    <w:lvl w:ilvl="1" w:tplc="0F56937A">
+      <w:start w:val="1"/>
+      <w:numFmt w:val="bullet"/>
+      <w:lvlText w:val="o"/>
+      <w:lvlJc w:val="left"/>
+      <w:pPr>
+        <w:ind w:left="1440" w:hanging="360"/>
+      </w:pPr>
+      <w:rPr>
+        <w:rFonts w:ascii="Courier New" w:hAnsi="Courier New" w:hint="default"/>
+      </w:rPr>
+    </w:lvl>
+    <w:lvl w:ilvl="2" w:tplc="3C34F93E">
+      <w:start w:val="1"/>
+      <w:numFmt w:val="bullet"/>
+      <w:lvlText w:val=""/>
+      <w:lvlJc w:val="left"/>
+      <w:pPr>
+        <w:ind w:left="2160" w:hanging="360"/>
+      </w:pPr>
+      <w:rPr>
+        <w:rFonts w:ascii="Wingdings" w:hAnsi="Wingdings" w:hint="default"/>
+      </w:rPr>
+    </w:lvl>
+    <w:lvl w:ilvl="3" w:tplc="73285BA2">
+      <w:start w:val="1"/>
+      <w:numFmt w:val="bullet"/>
+      <w:lvlText w:val=""/>
+      <w:lvlJc w:val="left"/>
+      <w:pPr>
+        <w:ind w:left="2880" w:hanging="360"/>
+      </w:pPr>
+      <w:rPr>
+        <w:rFonts w:ascii="Symbol" w:hAnsi="Symbol" w:hint="default"/>
+      </w:rPr>
+    </w:lvl>
+    <w:lvl w:ilvl="4" w:tplc="EE90BC3C">
+      <w:start w:val="1"/>
+      <w:numFmt w:val="bullet"/>
+      <w:lvlText w:val="o"/>
+      <w:lvlJc w:val="left"/>
+      <w:pPr>
+        <w:ind w:left="3600" w:hanging="360"/>
+      </w:pPr>
+      <w:rPr>
+        <w:rFonts w:ascii="Courier New" w:hAnsi="Courier New" w:hint="default"/>
+      </w:rPr>
+    </w:lvl>
+    <w:lvl w:ilvl="5" w:tplc="DB26D79C">
+      <w:start w:val="1"/>
+      <w:numFmt w:val="bullet"/>
+      <w:lvlText w:val=""/>
+      <w:lvlJc w:val="left"/>
+      <w:pPr>
+        <w:ind w:left="4320" w:hanging="360"/>
+      </w:pPr>
+      <w:rPr>
+        <w:rFonts w:ascii="Wingdings" w:hAnsi="Wingdings" w:hint="default"/>
+      </w:rPr>
+    </w:lvl>
+    <w:lvl w:ilvl="6" w:tplc="167004B8">
+      <w:start w:val="1"/>
+      <w:numFmt w:val="bullet"/>
+      <w:lvlText w:val=""/>
+      <w:lvlJc w:val="left"/>
+      <w:pPr>
+        <w:ind w:left="5040" w:hanging="360"/>
+      </w:pPr>
+      <w:rPr>
+        <w:rFonts w:ascii="Symbol" w:hAnsi="Symbol" w:hint="default"/>
+      </w:rPr>
+    </w:lvl>
+    <w:lvl w:ilvl="7" w:tplc="4EFA5528">
+      <w:start w:val="1"/>
+      <w:numFmt w:val="bullet"/>
+      <w:lvlText w:val="o"/>
+      <w:lvlJc w:val="left"/>
+      <w:pPr>
+        <w:ind w:left="5760" w:hanging="360"/>
+      </w:pPr>
+      <w:rPr>
+        <w:rFonts w:ascii="Courier New" w:hAnsi="Courier New" w:hint="default"/>
+      </w:rPr>
+    </w:lvl>
+    <w:lvl w:ilvl="8" w:tplc="3F1EB9F6">
+      <w:start w:val="1"/>
+      <w:numFmt w:val="bullet"/>
+      <w:lvlText w:val=""/>
+      <w:lvlJc w:val="left"/>
+      <w:pPr>
+        <w:ind w:left="6480" w:hanging="360"/>
+      </w:pPr>
+      <w:rPr>
+        <w:rFonts w:ascii="Wingdings" w:hAnsi="Wingdings" w:hint="default"/>
+      </w:rPr>
+    </w:lvl>
+  </w:abstractNum>
+  <w:abstractNum w:abstractNumId="23" w15:restartNumberingAfterBreak="0">
     <w:nsid w:val="67B55520"/>
     <w:multiLevelType w:val="hybridMultilevel"/>
     <w:tmpl w:val="0082E9B6"/>
@@ -3984,7 +3817,7 @@
         <w:ind w:left="720" w:hanging="360"/>
       </w:pPr>
       <w:rPr>
-        <w:rFonts w:hint="default" w:ascii="Symbol" w:hAnsi="Symbol"/>
+        <w:rFonts w:ascii="Symbol" w:hAnsi="Symbol" w:hint="default"/>
       </w:rPr>
     </w:lvl>
     <w:lvl w:ilvl="1" w:tplc="08090003" w:tentative="1">
@@ -3996,7 +3829,7 @@
         <w:ind w:left="1440" w:hanging="360"/>
       </w:pPr>
       <w:rPr>
-        <w:rFonts w:hint="default" w:ascii="Courier New" w:hAnsi="Courier New" w:cs="Courier New"/>
+        <w:rFonts w:ascii="Courier New" w:hAnsi="Courier New" w:cs="Courier New" w:hint="default"/>
       </w:rPr>
     </w:lvl>
     <w:lvl w:ilvl="2" w:tplc="08090005" w:tentative="1">
@@ -4008,7 +3841,7 @@
         <w:ind w:left="2160" w:hanging="360"/>
       </w:pPr>
       <w:rPr>
-        <w:rFonts w:hint="default" w:ascii="Wingdings" w:hAnsi="Wingdings"/>
+        <w:rFonts w:ascii="Wingdings" w:hAnsi="Wingdings" w:hint="default"/>
       </w:rPr>
     </w:lvl>
     <w:lvl w:ilvl="3" w:tplc="08090001" w:tentative="1">
@@ -4020,7 +3853,7 @@
         <w:ind w:left="2880" w:hanging="360"/>
       </w:pPr>
       <w:rPr>
-        <w:rFonts w:hint="default" w:ascii="Symbol" w:hAnsi="Symbol"/>
+        <w:rFonts w:ascii="Symbol" w:hAnsi="Symbol" w:hint="default"/>
       </w:rPr>
     </w:lvl>
     <w:lvl w:ilvl="4" w:tplc="08090003" w:tentative="1">
@@ -4032,7 +3865,7 @@
         <w:ind w:left="3600" w:hanging="360"/>
       </w:pPr>
       <w:rPr>
-        <w:rFonts w:hint="default" w:ascii="Courier New" w:hAnsi="Courier New" w:cs="Courier New"/>
+        <w:rFonts w:ascii="Courier New" w:hAnsi="Courier New" w:cs="Courier New" w:hint="default"/>
       </w:rPr>
     </w:lvl>
     <w:lvl w:ilvl="5" w:tplc="08090005" w:tentative="1">
@@ -4044,7 +3877,7 @@
         <w:ind w:left="4320" w:hanging="360"/>
       </w:pPr>
       <w:rPr>
-        <w:rFonts w:hint="default" w:ascii="Wingdings" w:hAnsi="Wingdings"/>
+        <w:rFonts w:ascii="Wingdings" w:hAnsi="Wingdings" w:hint="default"/>
       </w:rPr>
     </w:lvl>
     <w:lvl w:ilvl="6" w:tplc="08090001" w:tentative="1">
@@ -4056,7 +3889,7 @@
         <w:ind w:left="5040" w:hanging="360"/>
       </w:pPr>
       <w:rPr>
-        <w:rFonts w:hint="default" w:ascii="Symbol" w:hAnsi="Symbol"/>
+        <w:rFonts w:ascii="Symbol" w:hAnsi="Symbol" w:hint="default"/>
       </w:rPr>
     </w:lvl>
     <w:lvl w:ilvl="7" w:tplc="08090003" w:tentative="1">
@@ -4068,7 +3901,7 @@
         <w:ind w:left="5760" w:hanging="360"/>
       </w:pPr>
       <w:rPr>
-        <w:rFonts w:hint="default" w:ascii="Courier New" w:hAnsi="Courier New" w:cs="Courier New"/>
+        <w:rFonts w:ascii="Courier New" w:hAnsi="Courier New" w:cs="Courier New" w:hint="default"/>
       </w:rPr>
     </w:lvl>
     <w:lvl w:ilvl="8" w:tplc="08090005" w:tentative="1">
@@ -4080,11 +3913,11 @@
         <w:ind w:left="6480" w:hanging="360"/>
       </w:pPr>
       <w:rPr>
-        <w:rFonts w:hint="default" w:ascii="Wingdings" w:hAnsi="Wingdings"/>
+        <w:rFonts w:ascii="Wingdings" w:hAnsi="Wingdings" w:hint="default"/>
       </w:rPr>
     </w:lvl>
   </w:abstractNum>
-  <w:abstractNum w:abstractNumId="21" w15:restartNumberingAfterBreak="0">
+  <w:abstractNum w:abstractNumId="24" w15:restartNumberingAfterBreak="0">
     <w:nsid w:val="6AA63803"/>
     <w:multiLevelType w:val="multilevel"/>
     <w:tmpl w:val="1D36E9A2"/>
@@ -4197,7 +4030,120 @@
       </w:pPr>
     </w:lvl>
   </w:abstractNum>
-  <w:abstractNum w:abstractNumId="22" w15:restartNumberingAfterBreak="0">
+  <w:abstractNum w:abstractNumId="25" w15:restartNumberingAfterBreak="0">
+    <w:nsid w:val="72819AB1"/>
+    <w:multiLevelType w:val="hybridMultilevel"/>
+    <w:tmpl w:val="8FE26C00"/>
+    <w:lvl w:ilvl="0" w:tplc="99DE43AA">
+      <w:start w:val="1"/>
+      <w:numFmt w:val="bullet"/>
+      <w:lvlText w:val=""/>
+      <w:lvlJc w:val="left"/>
+      <w:pPr>
+        <w:ind w:left="720" w:hanging="360"/>
+      </w:pPr>
+      <w:rPr>
+        <w:rFonts w:ascii="Symbol" w:hAnsi="Symbol" w:hint="default"/>
+      </w:rPr>
+    </w:lvl>
+    <w:lvl w:ilvl="1" w:tplc="2D825764">
+      <w:start w:val="1"/>
+      <w:numFmt w:val="bullet"/>
+      <w:lvlText w:val="o"/>
+      <w:lvlJc w:val="left"/>
+      <w:pPr>
+        <w:ind w:left="1440" w:hanging="360"/>
+      </w:pPr>
+      <w:rPr>
+        <w:rFonts w:ascii="Courier New" w:hAnsi="Courier New" w:hint="default"/>
+      </w:rPr>
+    </w:lvl>
+    <w:lvl w:ilvl="2" w:tplc="F432E046">
+      <w:start w:val="1"/>
+      <w:numFmt w:val="bullet"/>
+      <w:lvlText w:val=""/>
+      <w:lvlJc w:val="left"/>
+      <w:pPr>
+        <w:ind w:left="2160" w:hanging="360"/>
+      </w:pPr>
+      <w:rPr>
+        <w:rFonts w:ascii="Wingdings" w:hAnsi="Wingdings" w:hint="default"/>
+      </w:rPr>
+    </w:lvl>
+    <w:lvl w:ilvl="3" w:tplc="6346F4B2">
+      <w:start w:val="1"/>
+      <w:numFmt w:val="bullet"/>
+      <w:lvlText w:val=""/>
+      <w:lvlJc w:val="left"/>
+      <w:pPr>
+        <w:ind w:left="2880" w:hanging="360"/>
+      </w:pPr>
+      <w:rPr>
+        <w:rFonts w:ascii="Symbol" w:hAnsi="Symbol" w:hint="default"/>
+      </w:rPr>
+    </w:lvl>
+    <w:lvl w:ilvl="4" w:tplc="E3A025D6">
+      <w:start w:val="1"/>
+      <w:numFmt w:val="bullet"/>
+      <w:lvlText w:val="o"/>
+      <w:lvlJc w:val="left"/>
+      <w:pPr>
+        <w:ind w:left="3600" w:hanging="360"/>
+      </w:pPr>
+      <w:rPr>
+        <w:rFonts w:ascii="Courier New" w:hAnsi="Courier New" w:hint="default"/>
+      </w:rPr>
+    </w:lvl>
+    <w:lvl w:ilvl="5" w:tplc="C8E6CA66">
+      <w:start w:val="1"/>
+      <w:numFmt w:val="bullet"/>
+      <w:lvlText w:val=""/>
+      <w:lvlJc w:val="left"/>
+      <w:pPr>
+        <w:ind w:left="4320" w:hanging="360"/>
+      </w:pPr>
+      <w:rPr>
+        <w:rFonts w:ascii="Wingdings" w:hAnsi="Wingdings" w:hint="default"/>
+      </w:rPr>
+    </w:lvl>
+    <w:lvl w:ilvl="6" w:tplc="4622EFB8">
+      <w:start w:val="1"/>
+      <w:numFmt w:val="bullet"/>
+      <w:lvlText w:val=""/>
+      <w:lvlJc w:val="left"/>
+      <w:pPr>
+        <w:ind w:left="5040" w:hanging="360"/>
+      </w:pPr>
+      <w:rPr>
+        <w:rFonts w:ascii="Symbol" w:hAnsi="Symbol" w:hint="default"/>
+      </w:rPr>
+    </w:lvl>
+    <w:lvl w:ilvl="7" w:tplc="E65C06EE">
+      <w:start w:val="1"/>
+      <w:numFmt w:val="bullet"/>
+      <w:lvlText w:val="o"/>
+      <w:lvlJc w:val="left"/>
+      <w:pPr>
+        <w:ind w:left="5760" w:hanging="360"/>
+      </w:pPr>
+      <w:rPr>
+        <w:rFonts w:ascii="Courier New" w:hAnsi="Courier New" w:hint="default"/>
+      </w:rPr>
+    </w:lvl>
+    <w:lvl w:ilvl="8" w:tplc="36F6FD30">
+      <w:start w:val="1"/>
+      <w:numFmt w:val="bullet"/>
+      <w:lvlText w:val=""/>
+      <w:lvlJc w:val="left"/>
+      <w:pPr>
+        <w:ind w:left="6480" w:hanging="360"/>
+      </w:pPr>
+      <w:rPr>
+        <w:rFonts w:ascii="Wingdings" w:hAnsi="Wingdings" w:hint="default"/>
+      </w:rPr>
+    </w:lvl>
+  </w:abstractNum>
+  <w:abstractNum w:abstractNumId="26" w15:restartNumberingAfterBreak="0">
     <w:nsid w:val="741B7B29"/>
     <w:multiLevelType w:val="multilevel"/>
     <w:tmpl w:val="62025338"/>
@@ -4213,7 +4159,7 @@
         <w:ind w:left="720" w:hanging="360"/>
       </w:pPr>
       <w:rPr>
-        <w:rFonts w:hint="default" w:ascii="Symbol" w:hAnsi="Symbol"/>
+        <w:rFonts w:ascii="Symbol" w:hAnsi="Symbol" w:hint="default"/>
         <w:sz w:val="20"/>
       </w:rPr>
     </w:lvl>
@@ -4229,7 +4175,7 @@
         <w:ind w:left="1440" w:hanging="360"/>
       </w:pPr>
       <w:rPr>
-        <w:rFonts w:hint="default" w:ascii="Symbol" w:hAnsi="Symbol"/>
+        <w:rFonts w:ascii="Symbol" w:hAnsi="Symbol" w:hint="default"/>
         <w:sz w:val="20"/>
       </w:rPr>
     </w:lvl>
@@ -4245,7 +4191,7 @@
         <w:ind w:left="2160" w:hanging="360"/>
       </w:pPr>
       <w:rPr>
-        <w:rFonts w:hint="default" w:ascii="Symbol" w:hAnsi="Symbol"/>
+        <w:rFonts w:ascii="Symbol" w:hAnsi="Symbol" w:hint="default"/>
         <w:sz w:val="20"/>
       </w:rPr>
     </w:lvl>
@@ -4261,7 +4207,7 @@
         <w:ind w:left="2880" w:hanging="360"/>
       </w:pPr>
       <w:rPr>
-        <w:rFonts w:hint="default" w:ascii="Symbol" w:hAnsi="Symbol"/>
+        <w:rFonts w:ascii="Symbol" w:hAnsi="Symbol" w:hint="default"/>
         <w:sz w:val="20"/>
       </w:rPr>
     </w:lvl>
@@ -4277,7 +4223,7 @@
         <w:ind w:left="3600" w:hanging="360"/>
       </w:pPr>
       <w:rPr>
-        <w:rFonts w:hint="default" w:ascii="Symbol" w:hAnsi="Symbol"/>
+        <w:rFonts w:ascii="Symbol" w:hAnsi="Symbol" w:hint="default"/>
         <w:sz w:val="20"/>
       </w:rPr>
     </w:lvl>
@@ -4293,7 +4239,7 @@
         <w:ind w:left="4320" w:hanging="360"/>
       </w:pPr>
       <w:rPr>
-        <w:rFonts w:hint="default" w:ascii="Symbol" w:hAnsi="Symbol"/>
+        <w:rFonts w:ascii="Symbol" w:hAnsi="Symbol" w:hint="default"/>
         <w:sz w:val="20"/>
       </w:rPr>
     </w:lvl>
@@ -4309,7 +4255,7 @@
         <w:ind w:left="5040" w:hanging="360"/>
       </w:pPr>
       <w:rPr>
-        <w:rFonts w:hint="default" w:ascii="Symbol" w:hAnsi="Symbol"/>
+        <w:rFonts w:ascii="Symbol" w:hAnsi="Symbol" w:hint="default"/>
         <w:sz w:val="20"/>
       </w:rPr>
     </w:lvl>
@@ -4325,7 +4271,7 @@
         <w:ind w:left="5760" w:hanging="360"/>
       </w:pPr>
       <w:rPr>
-        <w:rFonts w:hint="default" w:ascii="Symbol" w:hAnsi="Symbol"/>
+        <w:rFonts w:ascii="Symbol" w:hAnsi="Symbol" w:hint="default"/>
         <w:sz w:val="20"/>
       </w:rPr>
     </w:lvl>
@@ -4341,12 +4287,12 @@
         <w:ind w:left="6480" w:hanging="360"/>
       </w:pPr>
       <w:rPr>
-        <w:rFonts w:hint="default" w:ascii="Symbol" w:hAnsi="Symbol"/>
+        <w:rFonts w:ascii="Symbol" w:hAnsi="Symbol" w:hint="default"/>
         <w:sz w:val="20"/>
       </w:rPr>
     </w:lvl>
   </w:abstractNum>
-  <w:abstractNum w:abstractNumId="23" w15:restartNumberingAfterBreak="0">
+  <w:abstractNum w:abstractNumId="27" w15:restartNumberingAfterBreak="0">
     <w:nsid w:val="75422D9A"/>
     <w:multiLevelType w:val="multilevel"/>
     <w:tmpl w:val="3C981016"/>
@@ -4459,99 +4405,99 @@
       </w:pPr>
     </w:lvl>
   </w:abstractNum>
-  <w:num w:numId="28">
+  <w:num w:numId="1" w16cid:durableId="696199706">
+    <w:abstractNumId w:val="1"/>
+  </w:num>
+  <w:num w:numId="2" w16cid:durableId="1629242482">
+    <w:abstractNumId w:val="25"/>
+  </w:num>
+  <w:num w:numId="3" w16cid:durableId="650136831">
+    <w:abstractNumId w:val="15"/>
+  </w:num>
+  <w:num w:numId="4" w16cid:durableId="188371812">
+    <w:abstractNumId w:val="22"/>
+  </w:num>
+  <w:num w:numId="5" w16cid:durableId="854616581">
+    <w:abstractNumId w:val="20"/>
+  </w:num>
+  <w:num w:numId="6" w16cid:durableId="1997757964">
+    <w:abstractNumId w:val="26"/>
+  </w:num>
+  <w:num w:numId="7" w16cid:durableId="465052531">
+    <w:abstractNumId w:val="2"/>
+  </w:num>
+  <w:num w:numId="8" w16cid:durableId="38553710">
+    <w:abstractNumId w:val="4"/>
+  </w:num>
+  <w:num w:numId="9" w16cid:durableId="1957373538">
+    <w:abstractNumId w:val="10"/>
+  </w:num>
+  <w:num w:numId="10" w16cid:durableId="1074351041">
+    <w:abstractNumId w:val="24"/>
+  </w:num>
+  <w:num w:numId="11" w16cid:durableId="1762990708">
+    <w:abstractNumId w:val="7"/>
+  </w:num>
+  <w:num w:numId="12" w16cid:durableId="1794708840">
+    <w:abstractNumId w:val="3"/>
+  </w:num>
+  <w:num w:numId="13" w16cid:durableId="1245647567">
+    <w:abstractNumId w:val="18"/>
+  </w:num>
+  <w:num w:numId="14" w16cid:durableId="1818523422">
+    <w:abstractNumId w:val="12"/>
+  </w:num>
+  <w:num w:numId="15" w16cid:durableId="1085879656">
+    <w:abstractNumId w:val="8"/>
+  </w:num>
+  <w:num w:numId="16" w16cid:durableId="806356906">
+    <w:abstractNumId w:val="11"/>
+  </w:num>
+  <w:num w:numId="17" w16cid:durableId="79378486">
+    <w:abstractNumId w:val="6"/>
+  </w:num>
+  <w:num w:numId="18" w16cid:durableId="1378776384">
+    <w:abstractNumId w:val="19"/>
+  </w:num>
+  <w:num w:numId="19" w16cid:durableId="1318459915">
+    <w:abstractNumId w:val="17"/>
+  </w:num>
+  <w:num w:numId="20" w16cid:durableId="554319564">
+    <w:abstractNumId w:val="5"/>
+  </w:num>
+  <w:num w:numId="21" w16cid:durableId="1856534681">
+    <w:abstractNumId w:val="21"/>
+  </w:num>
+  <w:num w:numId="22" w16cid:durableId="1830096322">
+    <w:abstractNumId w:val="16"/>
+  </w:num>
+  <w:num w:numId="23" w16cid:durableId="1589658485">
+    <w:abstractNumId w:val="0"/>
+  </w:num>
+  <w:num w:numId="24" w16cid:durableId="890532740">
     <w:abstractNumId w:val="27"/>
   </w:num>
-  <w:num w:numId="27">
-    <w:abstractNumId w:val="26"/>
+  <w:num w:numId="25" w16cid:durableId="504782758">
+    <w:abstractNumId w:val="13"/>
   </w:num>
-  <w:num w:numId="26">
-    <w:abstractNumId w:val="25"/>
-  </w:num>
-  <w:num w:numId="25">
-    <w:abstractNumId w:val="24"/>
-  </w:num>
-  <w:num w:numId="1" w16cid:durableId="854616581">
-    <w:abstractNumId w:val="18"/>
-  </w:num>
-  <w:num w:numId="2" w16cid:durableId="1997757964">
-    <w:abstractNumId w:val="22"/>
-  </w:num>
-  <w:num w:numId="3" w16cid:durableId="465052531">
-    <w:abstractNumId w:val="1"/>
-  </w:num>
-  <w:num w:numId="4" w16cid:durableId="38553710">
-    <w:abstractNumId w:val="3"/>
-  </w:num>
-  <w:num w:numId="5" w16cid:durableId="1957373538">
+  <w:num w:numId="26" w16cid:durableId="1707026989">
     <w:abstractNumId w:val="9"/>
   </w:num>
-  <w:num w:numId="6" w16cid:durableId="1074351041">
-    <w:abstractNumId w:val="21"/>
-  </w:num>
-  <w:num w:numId="7" w16cid:durableId="1762990708">
-    <w:abstractNumId w:val="6"/>
-  </w:num>
-  <w:num w:numId="8" w16cid:durableId="1794708840">
-    <w:abstractNumId w:val="2"/>
-  </w:num>
-  <w:num w:numId="9" w16cid:durableId="1245647567">
-    <w:abstractNumId w:val="16"/>
-  </w:num>
-  <w:num w:numId="10" w16cid:durableId="1818523422">
-    <w:abstractNumId w:val="11"/>
-  </w:num>
-  <w:num w:numId="11" w16cid:durableId="1085879656">
-    <w:abstractNumId w:val="7"/>
-  </w:num>
-  <w:num w:numId="12" w16cid:durableId="806356906">
-    <w:abstractNumId w:val="10"/>
-  </w:num>
-  <w:num w:numId="13" w16cid:durableId="79378486">
-    <w:abstractNumId w:val="5"/>
-  </w:num>
-  <w:num w:numId="14" w16cid:durableId="1378776384">
-    <w:abstractNumId w:val="17"/>
-  </w:num>
-  <w:num w:numId="15" w16cid:durableId="1318459915">
-    <w:abstractNumId w:val="15"/>
-  </w:num>
-  <w:num w:numId="16" w16cid:durableId="554319564">
-    <w:abstractNumId w:val="4"/>
-  </w:num>
-  <w:num w:numId="17" w16cid:durableId="1856534681">
-    <w:abstractNumId w:val="19"/>
-  </w:num>
-  <w:num w:numId="18" w16cid:durableId="1830096322">
-    <w:abstractNumId w:val="14"/>
-  </w:num>
-  <w:num w:numId="19" w16cid:durableId="1589658485">
-    <w:abstractNumId w:val="0"/>
-  </w:num>
-  <w:num w:numId="20" w16cid:durableId="890532740">
+  <w:num w:numId="27" w16cid:durableId="745300400">
     <w:abstractNumId w:val="23"/>
   </w:num>
-  <w:num w:numId="21" w16cid:durableId="504782758">
-    <w:abstractNumId w:val="12"/>
-  </w:num>
-  <w:num w:numId="22" w16cid:durableId="1707026989">
-    <w:abstractNumId w:val="8"/>
-  </w:num>
-  <w:num w:numId="23" w16cid:durableId="745300400">
-    <w:abstractNumId w:val="20"/>
-  </w:num>
-  <w:num w:numId="24" w16cid:durableId="392701705">
-    <w:abstractNumId w:val="13"/>
+  <w:num w:numId="28" w16cid:durableId="392701705">
+    <w:abstractNumId w:val="14"/>
   </w:num>
 </w:numbering>
 </file>
 
 <file path=word/styles.xml><?xml version="1.0" encoding="utf-8"?>
-<w:styles xmlns:wp14="http://schemas.microsoft.com/office/word/2010/wordprocessingDrawing" xmlns:mc="http://schemas.openxmlformats.org/markup-compatibility/2006" xmlns:r="http://schemas.openxmlformats.org/officeDocument/2006/relationships" xmlns:w="http://schemas.openxmlformats.org/wordprocessingml/2006/main" xmlns:w14="http://schemas.microsoft.com/office/word/2010/wordml" xmlns:w15="http://schemas.microsoft.com/office/word/2012/wordml" xmlns:w16cex="http://schemas.microsoft.com/office/word/2018/wordml/cex" xmlns:w16cid="http://schemas.microsoft.com/office/word/2016/wordml/cid" xmlns:w16="http://schemas.microsoft.com/office/word/2018/wordml" xmlns:w16du="http://schemas.microsoft.com/office/word/2023/wordml/word16du" xmlns:w16sdtdh="http://schemas.microsoft.com/office/word/2020/wordml/sdtdatahash" xmlns:w16sdtfl="http://schemas.microsoft.com/office/word/2024/wordml/sdtformatlock" xmlns:w16se="http://schemas.microsoft.com/office/word/2015/wordml/symex" mc:Ignorable="w14 w15 w16se w16cid w16 w16cex w16sdtdh w16sdtfl w16du wp14">
+<w:styles xmlns:mc="http://schemas.openxmlformats.org/markup-compatibility/2006" xmlns:r="http://schemas.openxmlformats.org/officeDocument/2006/relationships" xmlns:w="http://schemas.openxmlformats.org/wordprocessingml/2006/main" xmlns:w14="http://schemas.microsoft.com/office/word/2010/wordml" xmlns:w15="http://schemas.microsoft.com/office/word/2012/wordml" xmlns:w16cex="http://schemas.microsoft.com/office/word/2018/wordml/cex" xmlns:w16cid="http://schemas.microsoft.com/office/word/2016/wordml/cid" xmlns:w16="http://schemas.microsoft.com/office/word/2018/wordml" xmlns:w16du="http://schemas.microsoft.com/office/word/2023/wordml/word16du" xmlns:w16sdtdh="http://schemas.microsoft.com/office/word/2020/wordml/sdtdatahash" xmlns:w16sdtfl="http://schemas.microsoft.com/office/word/2024/wordml/sdtformatlock" xmlns:w16se="http://schemas.microsoft.com/office/word/2015/wordml/symex" mc:Ignorable="w14 w15 w16se w16cid w16 w16cex w16sdtdh w16sdtfl w16du">
   <w:docDefaults>
     <w:rPrDefault>
       <w:rPr>
-        <w:rFonts w:asciiTheme="minorHAnsi" w:hAnsiTheme="minorHAnsi" w:eastAsiaTheme="minorHAnsi" w:cstheme="minorBidi"/>
+        <w:rFonts w:asciiTheme="minorHAnsi" w:eastAsiaTheme="minorHAnsi" w:hAnsiTheme="minorHAnsi" w:cstheme="minorBidi"/>
         <w:kern w:val="2"/>
         <w:sz w:val="22"/>
         <w:szCs w:val="22"/>
@@ -4568,14 +4514,14 @@
   <w:latentStyles w:defLockedState="0" w:defUIPriority="99" w:defSemiHidden="0" w:defUnhideWhenUsed="0" w:defQFormat="0" w:count="376">
     <w:lsdException w:name="Normal" w:uiPriority="0" w:qFormat="1"/>
     <w:lsdException w:name="heading 1" w:uiPriority="9" w:qFormat="1"/>
-    <w:lsdException w:name="heading 2" w:uiPriority="9" w:semiHidden="1" w:unhideWhenUsed="1" w:qFormat="1"/>
-    <w:lsdException w:name="heading 3" w:uiPriority="9" w:semiHidden="1" w:unhideWhenUsed="1" w:qFormat="1"/>
-    <w:lsdException w:name="heading 4" w:uiPriority="9" w:semiHidden="1" w:unhideWhenUsed="1" w:qFormat="1"/>
-    <w:lsdException w:name="heading 5" w:uiPriority="9" w:semiHidden="1" w:unhideWhenUsed="1" w:qFormat="1"/>
-    <w:lsdException w:name="heading 6" w:uiPriority="9" w:semiHidden="1" w:unhideWhenUsed="1" w:qFormat="1"/>
-    <w:lsdException w:name="heading 7" w:uiPriority="9" w:semiHidden="1" w:unhideWhenUsed="1" w:qFormat="1"/>
-    <w:lsdException w:name="heading 8" w:uiPriority="9" w:semiHidden="1" w:unhideWhenUsed="1" w:qFormat="1"/>
-    <w:lsdException w:name="heading 9" w:uiPriority="9" w:semiHidden="1" w:unhideWhenUsed="1" w:qFormat="1"/>
+    <w:lsdException w:name="heading 2" w:semiHidden="1" w:uiPriority="9" w:unhideWhenUsed="1" w:qFormat="1"/>
+    <w:lsdException w:name="heading 3" w:semiHidden="1" w:uiPriority="9" w:unhideWhenUsed="1" w:qFormat="1"/>
+    <w:lsdException w:name="heading 4" w:semiHidden="1" w:uiPriority="9" w:unhideWhenUsed="1" w:qFormat="1"/>
+    <w:lsdException w:name="heading 5" w:semiHidden="1" w:uiPriority="9" w:unhideWhenUsed="1" w:qFormat="1"/>
+    <w:lsdException w:name="heading 6" w:semiHidden="1" w:uiPriority="9" w:unhideWhenUsed="1" w:qFormat="1"/>
+    <w:lsdException w:name="heading 7" w:semiHidden="1" w:uiPriority="9" w:unhideWhenUsed="1" w:qFormat="1"/>
+    <w:lsdException w:name="heading 8" w:semiHidden="1" w:uiPriority="9" w:unhideWhenUsed="1" w:qFormat="1"/>
+    <w:lsdException w:name="heading 9" w:semiHidden="1" w:uiPriority="9" w:unhideWhenUsed="1" w:qFormat="1"/>
     <w:lsdException w:name="index 1" w:semiHidden="1" w:unhideWhenUsed="1"/>
     <w:lsdException w:name="index 2" w:semiHidden="1" w:unhideWhenUsed="1"/>
     <w:lsdException w:name="index 3" w:semiHidden="1" w:unhideWhenUsed="1"/>
@@ -4585,22 +4531,22 @@
     <w:lsdException w:name="index 7" w:semiHidden="1" w:unhideWhenUsed="1"/>
     <w:lsdException w:name="index 8" w:semiHidden="1" w:unhideWhenUsed="1"/>
     <w:lsdException w:name="index 9" w:semiHidden="1" w:unhideWhenUsed="1"/>
-    <w:lsdException w:name="toc 1" w:uiPriority="39" w:semiHidden="1" w:unhideWhenUsed="1"/>
-    <w:lsdException w:name="toc 2" w:uiPriority="39" w:semiHidden="1" w:unhideWhenUsed="1"/>
-    <w:lsdException w:name="toc 3" w:uiPriority="39" w:semiHidden="1" w:unhideWhenUsed="1"/>
-    <w:lsdException w:name="toc 4" w:uiPriority="39" w:semiHidden="1" w:unhideWhenUsed="1"/>
-    <w:lsdException w:name="toc 5" w:uiPriority="39" w:semiHidden="1" w:unhideWhenUsed="1"/>
-    <w:lsdException w:name="toc 6" w:uiPriority="39" w:semiHidden="1" w:unhideWhenUsed="1"/>
-    <w:lsdException w:name="toc 7" w:uiPriority="39" w:semiHidden="1" w:unhideWhenUsed="1"/>
-    <w:lsdException w:name="toc 8" w:uiPriority="39" w:semiHidden="1" w:unhideWhenUsed="1"/>
-    <w:lsdException w:name="toc 9" w:uiPriority="39" w:semiHidden="1" w:unhideWhenUsed="1"/>
+    <w:lsdException w:name="toc 1" w:semiHidden="1" w:uiPriority="39" w:unhideWhenUsed="1"/>
+    <w:lsdException w:name="toc 2" w:semiHidden="1" w:uiPriority="39" w:unhideWhenUsed="1"/>
+    <w:lsdException w:name="toc 3" w:semiHidden="1" w:uiPriority="39" w:unhideWhenUsed="1"/>
+    <w:lsdException w:name="toc 4" w:semiHidden="1" w:uiPriority="39" w:unhideWhenUsed="1"/>
+    <w:lsdException w:name="toc 5" w:semiHidden="1" w:uiPriority="39" w:unhideWhenUsed="1"/>
+    <w:lsdException w:name="toc 6" w:semiHidden="1" w:uiPriority="39" w:unhideWhenUsed="1"/>
+    <w:lsdException w:name="toc 7" w:semiHidden="1" w:uiPriority="39" w:unhideWhenUsed="1"/>
+    <w:lsdException w:name="toc 8" w:semiHidden="1" w:uiPriority="39" w:unhideWhenUsed="1"/>
+    <w:lsdException w:name="toc 9" w:semiHidden="1" w:uiPriority="39" w:unhideWhenUsed="1"/>
     <w:lsdException w:name="Normal Indent" w:semiHidden="1" w:unhideWhenUsed="1"/>
     <w:lsdException w:name="footnote text" w:semiHidden="1" w:unhideWhenUsed="1"/>
     <w:lsdException w:name="annotation text" w:semiHidden="1" w:unhideWhenUsed="1"/>
     <w:lsdException w:name="header" w:semiHidden="1" w:unhideWhenUsed="1"/>
     <w:lsdException w:name="footer" w:semiHidden="1" w:unhideWhenUsed="1"/>
     <w:lsdException w:name="index heading" w:semiHidden="1" w:unhideWhenUsed="1"/>
-    <w:lsdException w:name="caption" w:uiPriority="35" w:semiHidden="1" w:unhideWhenUsed="1" w:qFormat="1"/>
+    <w:lsdException w:name="caption" w:semiHidden="1" w:uiPriority="35" w:unhideWhenUsed="1" w:qFormat="1"/>
     <w:lsdException w:name="table of figures" w:semiHidden="1" w:unhideWhenUsed="1"/>
     <w:lsdException w:name="envelope address" w:semiHidden="1" w:unhideWhenUsed="1"/>
     <w:lsdException w:name="envelope return" w:semiHidden="1" w:unhideWhenUsed="1"/>
@@ -4631,7 +4577,7 @@
     <w:lsdException w:name="Title" w:uiPriority="10" w:qFormat="1"/>
     <w:lsdException w:name="Closing" w:semiHidden="1" w:unhideWhenUsed="1"/>
     <w:lsdException w:name="Signature" w:semiHidden="1" w:unhideWhenUsed="1"/>
-    <w:lsdException w:name="Default Paragraph Font" w:uiPriority="1" w:semiHidden="1" w:unhideWhenUsed="1"/>
+    <w:lsdException w:name="Default Paragraph Font" w:semiHidden="1" w:uiPriority="1" w:unhideWhenUsed="1"/>
     <w:lsdException w:name="Body Text" w:semiHidden="1" w:unhideWhenUsed="1"/>
     <w:lsdException w:name="Body Text Indent" w:semiHidden="1" w:unhideWhenUsed="1"/>
     <w:lsdException w:name="List Continue" w:semiHidden="1" w:unhideWhenUsed="1"/>
@@ -4831,8 +4777,8 @@
     <w:lsdException w:name="Subtle Reference" w:uiPriority="31" w:qFormat="1"/>
     <w:lsdException w:name="Intense Reference" w:uiPriority="32" w:qFormat="1"/>
     <w:lsdException w:name="Book Title" w:uiPriority="33" w:qFormat="1"/>
-    <w:lsdException w:name="Bibliography" w:uiPriority="37" w:semiHidden="1" w:unhideWhenUsed="1"/>
-    <w:lsdException w:name="TOC Heading" w:uiPriority="39" w:semiHidden="1" w:unhideWhenUsed="1" w:qFormat="1"/>
+    <w:lsdException w:name="Bibliography" w:semiHidden="1" w:uiPriority="37" w:unhideWhenUsed="1"/>
+    <w:lsdException w:name="TOC Heading" w:semiHidden="1" w:uiPriority="39" w:unhideWhenUsed="1" w:qFormat="1"/>
     <w:lsdException w:name="Plain Table 1" w:uiPriority="41"/>
     <w:lsdException w:name="Plain Table 2" w:uiPriority="42"/>
     <w:lsdException w:name="Plain Table 3" w:uiPriority="43"/>
@@ -4943,7 +4889,7 @@
     <w:lsdException w:name="Unresolved Mention" w:semiHidden="1" w:unhideWhenUsed="1"/>
     <w:lsdException w:name="Smart Link" w:semiHidden="1" w:unhideWhenUsed="1"/>
   </w:latentStyles>
-  <w:style w:type="paragraph" w:styleId="Normal" w:default="1">
+  <w:style w:type="paragraph" w:default="1" w:styleId="Normal">
     <w:name w:val="Normal"/>
     <w:qFormat/>
   </w:style>
@@ -4962,7 +4908,7 @@
       <w:outlineLvl w:val="0"/>
     </w:pPr>
     <w:rPr>
-      <w:rFonts w:asciiTheme="majorHAnsi" w:hAnsiTheme="majorHAnsi" w:eastAsiaTheme="majorEastAsia" w:cstheme="majorBidi"/>
+      <w:rFonts w:asciiTheme="majorHAnsi" w:eastAsiaTheme="majorEastAsia" w:hAnsiTheme="majorHAnsi" w:cstheme="majorBidi"/>
       <w:color w:val="2E74B5" w:themeColor="accent1" w:themeShade="BF"/>
       <w:sz w:val="40"/>
       <w:szCs w:val="40"/>
@@ -4985,7 +4931,7 @@
       <w:outlineLvl w:val="1"/>
     </w:pPr>
     <w:rPr>
-      <w:rFonts w:asciiTheme="majorHAnsi" w:hAnsiTheme="majorHAnsi" w:eastAsiaTheme="majorEastAsia" w:cstheme="majorBidi"/>
+      <w:rFonts w:asciiTheme="majorHAnsi" w:eastAsiaTheme="majorEastAsia" w:hAnsiTheme="majorHAnsi" w:cstheme="majorBidi"/>
       <w:color w:val="2E74B5" w:themeColor="accent1" w:themeShade="BF"/>
       <w:sz w:val="32"/>
       <w:szCs w:val="32"/>
@@ -5146,12 +5092,13 @@
       <w:color w:val="272727" w:themeColor="text1" w:themeTint="D8"/>
     </w:rPr>
   </w:style>
-  <w:style w:type="character" w:styleId="DefaultParagraphFont" w:default="1">
+  <w:style w:type="character" w:default="1" w:styleId="DefaultParagraphFont">
     <w:name w:val="Default Paragraph Font"/>
     <w:uiPriority w:val="1"/>
+    <w:semiHidden/>
     <w:unhideWhenUsed/>
   </w:style>
-  <w:style w:type="table" w:styleId="TableNormal" w:default="1">
+  <w:style w:type="table" w:default="1" w:styleId="TableNormal">
     <w:name w:val="Normal Table"/>
     <w:uiPriority w:val="99"/>
     <w:semiHidden/>
@@ -5166,26 +5113,26 @@
       </w:tblCellMar>
     </w:tblPr>
   </w:style>
-  <w:style w:type="numbering" w:styleId="NoList" w:default="1">
+  <w:style w:type="numbering" w:default="1" w:styleId="NoList">
     <w:name w:val="No List"/>
     <w:uiPriority w:val="99"/>
     <w:semiHidden/>
     <w:unhideWhenUsed/>
   </w:style>
-  <w:style w:type="character" w:styleId="Heading1Char" w:customStyle="1">
+  <w:style w:type="character" w:customStyle="1" w:styleId="Heading1Char">
     <w:name w:val="Heading 1 Char"/>
     <w:basedOn w:val="DefaultParagraphFont"/>
     <w:link w:val="Heading1"/>
     <w:uiPriority w:val="9"/>
     <w:rsid w:val="001A3EC8"/>
     <w:rPr>
-      <w:rFonts w:asciiTheme="majorHAnsi" w:hAnsiTheme="majorHAnsi" w:eastAsiaTheme="majorEastAsia" w:cstheme="majorBidi"/>
+      <w:rFonts w:asciiTheme="majorHAnsi" w:eastAsiaTheme="majorEastAsia" w:hAnsiTheme="majorHAnsi" w:cstheme="majorBidi"/>
       <w:color w:val="2E74B5" w:themeColor="accent1" w:themeShade="BF"/>
       <w:sz w:val="40"/>
       <w:szCs w:val="40"/>
     </w:rPr>
   </w:style>
-  <w:style w:type="character" w:styleId="Heading2Char" w:customStyle="1">
+  <w:style w:type="character" w:customStyle="1" w:styleId="Heading2Char">
     <w:name w:val="Heading 2 Char"/>
     <w:basedOn w:val="DefaultParagraphFont"/>
     <w:link w:val="Heading2"/>
@@ -5193,13 +5140,13 @@
     <w:semiHidden/>
     <w:rsid w:val="001A3EC8"/>
     <w:rPr>
-      <w:rFonts w:asciiTheme="majorHAnsi" w:hAnsiTheme="majorHAnsi" w:eastAsiaTheme="majorEastAsia" w:cstheme="majorBidi"/>
+      <w:rFonts w:asciiTheme="majorHAnsi" w:eastAsiaTheme="majorEastAsia" w:hAnsiTheme="majorHAnsi" w:cstheme="majorBidi"/>
       <w:color w:val="2E74B5" w:themeColor="accent1" w:themeShade="BF"/>
       <w:sz w:val="32"/>
       <w:szCs w:val="32"/>
     </w:rPr>
   </w:style>
-  <w:style w:type="character" w:styleId="Heading3Char" w:customStyle="1">
+  <w:style w:type="character" w:customStyle="1" w:styleId="Heading3Char">
     <w:name w:val="Heading 3 Char"/>
     <w:basedOn w:val="DefaultParagraphFont"/>
     <w:link w:val="Heading3"/>
@@ -5213,7 +5160,7 @@
       <w:szCs w:val="28"/>
     </w:rPr>
   </w:style>
-  <w:style w:type="character" w:styleId="Heading4Char" w:customStyle="1">
+  <w:style w:type="character" w:customStyle="1" w:styleId="Heading4Char">
     <w:name w:val="Heading 4 Char"/>
     <w:basedOn w:val="DefaultParagraphFont"/>
     <w:link w:val="Heading4"/>
@@ -5227,7 +5174,7 @@
       <w:color w:val="2E74B5" w:themeColor="accent1" w:themeShade="BF"/>
     </w:rPr>
   </w:style>
-  <w:style w:type="character" w:styleId="Heading5Char" w:customStyle="1">
+  <w:style w:type="character" w:customStyle="1" w:styleId="Heading5Char">
     <w:name w:val="Heading 5 Char"/>
     <w:basedOn w:val="DefaultParagraphFont"/>
     <w:link w:val="Heading5"/>
@@ -5239,7 +5186,7 @@
       <w:color w:val="2E74B5" w:themeColor="accent1" w:themeShade="BF"/>
     </w:rPr>
   </w:style>
-  <w:style w:type="character" w:styleId="Heading6Char" w:customStyle="1">
+  <w:style w:type="character" w:customStyle="1" w:styleId="Heading6Char">
     <w:name w:val="Heading 6 Char"/>
     <w:basedOn w:val="DefaultParagraphFont"/>
     <w:link w:val="Heading6"/>
@@ -5253,7 +5200,7 @@
       <w:color w:val="595959" w:themeColor="text1" w:themeTint="A6"/>
     </w:rPr>
   </w:style>
-  <w:style w:type="character" w:styleId="Heading7Char" w:customStyle="1">
+  <w:style w:type="character" w:customStyle="1" w:styleId="Heading7Char">
     <w:name w:val="Heading 7 Char"/>
     <w:basedOn w:val="DefaultParagraphFont"/>
     <w:link w:val="Heading7"/>
@@ -5265,7 +5212,7 @@
       <w:color w:val="595959" w:themeColor="text1" w:themeTint="A6"/>
     </w:rPr>
   </w:style>
-  <w:style w:type="character" w:styleId="Heading8Char" w:customStyle="1">
+  <w:style w:type="character" w:customStyle="1" w:styleId="Heading8Char">
     <w:name w:val="Heading 8 Char"/>
     <w:basedOn w:val="DefaultParagraphFont"/>
     <w:link w:val="Heading8"/>
@@ -5279,7 +5226,7 @@
       <w:color w:val="272727" w:themeColor="text1" w:themeTint="D8"/>
     </w:rPr>
   </w:style>
-  <w:style w:type="character" w:styleId="Heading9Char" w:customStyle="1">
+  <w:style w:type="character" w:customStyle="1" w:styleId="Heading9Char">
     <w:name w:val="Heading 9 Char"/>
     <w:basedOn w:val="DefaultParagraphFont"/>
     <w:link w:val="Heading9"/>
@@ -5304,21 +5251,21 @@
       <w:contextualSpacing/>
     </w:pPr>
     <w:rPr>
-      <w:rFonts w:asciiTheme="majorHAnsi" w:hAnsiTheme="majorHAnsi" w:eastAsiaTheme="majorEastAsia" w:cstheme="majorBidi"/>
+      <w:rFonts w:asciiTheme="majorHAnsi" w:eastAsiaTheme="majorEastAsia" w:hAnsiTheme="majorHAnsi" w:cstheme="majorBidi"/>
       <w:spacing w:val="-10"/>
       <w:kern w:val="28"/>
       <w:sz w:val="56"/>
       <w:szCs w:val="56"/>
     </w:rPr>
   </w:style>
-  <w:style w:type="character" w:styleId="TitleChar" w:customStyle="1">
+  <w:style w:type="character" w:customStyle="1" w:styleId="TitleChar">
     <w:name w:val="Title Char"/>
     <w:basedOn w:val="DefaultParagraphFont"/>
     <w:link w:val="Title"/>
     <w:uiPriority w:val="10"/>
     <w:rsid w:val="001A3EC8"/>
     <w:rPr>
-      <w:rFonts w:asciiTheme="majorHAnsi" w:hAnsiTheme="majorHAnsi" w:eastAsiaTheme="majorEastAsia" w:cstheme="majorBidi"/>
+      <w:rFonts w:asciiTheme="majorHAnsi" w:eastAsiaTheme="majorEastAsia" w:hAnsiTheme="majorHAnsi" w:cstheme="majorBidi"/>
       <w:spacing w:val="-10"/>
       <w:kern w:val="28"/>
       <w:sz w:val="56"/>
@@ -5346,7 +5293,7 @@
       <w:szCs w:val="28"/>
     </w:rPr>
   </w:style>
-  <w:style w:type="character" w:styleId="SubtitleChar" w:customStyle="1">
+  <w:style w:type="character" w:customStyle="1" w:styleId="SubtitleChar">
     <w:name w:val="Subtitle Char"/>
     <w:basedOn w:val="DefaultParagraphFont"/>
     <w:link w:val="Subtitle"/>
@@ -5378,7 +5325,7 @@
       <w:color w:val="404040" w:themeColor="text1" w:themeTint="BF"/>
     </w:rPr>
   </w:style>
-  <w:style w:type="character" w:styleId="QuoteChar" w:customStyle="1">
+  <w:style w:type="character" w:customStyle="1" w:styleId="QuoteChar">
     <w:name w:val="Quote Char"/>
     <w:basedOn w:val="DefaultParagraphFont"/>
     <w:link w:val="Quote"/>
@@ -5423,8 +5370,8 @@
     <w:rsid w:val="001A3EC8"/>
     <w:pPr>
       <w:pBdr>
-        <w:top w:val="single" w:color="2E74B5" w:themeColor="accent1" w:themeShade="BF" w:sz="4" w:space="10"/>
-        <w:bottom w:val="single" w:color="2E74B5" w:themeColor="accent1" w:themeShade="BF" w:sz="4" w:space="10"/>
+        <w:top w:val="single" w:sz="4" w:space="10" w:color="2E74B5" w:themeColor="accent1" w:themeShade="BF"/>
+        <w:bottom w:val="single" w:sz="4" w:space="10" w:color="2E74B5" w:themeColor="accent1" w:themeShade="BF"/>
       </w:pBdr>
       <w:spacing w:before="360" w:after="360"/>
       <w:ind w:left="864" w:right="864"/>
@@ -5436,7 +5383,7 @@
       <w:color w:val="2E74B5" w:themeColor="accent1" w:themeShade="BF"/>
     </w:rPr>
   </w:style>
-  <w:style w:type="character" w:styleId="IntenseQuoteChar" w:customStyle="1">
+  <w:style w:type="character" w:customStyle="1" w:styleId="IntenseQuoteChar">
     <w:name w:val="Intense Quote Char"/>
     <w:basedOn w:val="DefaultParagraphFont"/>
     <w:link w:val="IntenseQuote"/>
@@ -5761,6 +5708,23 @@
 </file>
 
 <file path=customXml/item1.xml><?xml version="1.0" encoding="utf-8"?>
+<p:properties xmlns:p="http://schemas.microsoft.com/office/2006/metadata/properties" xmlns:xsi="http://www.w3.org/2001/XMLSchema-instance" xmlns:pc="http://schemas.microsoft.com/office/infopath/2007/PartnerControls">
+  <documentManagement>
+    <_activity xmlns="52b5c5f3-8b6f-4d9c-9bda-3243bb2aa8d1" xsi:nil="true"/>
+  </documentManagement>
+</p:properties>
+</file>
+
+<file path=customXml/item2.xml><?xml version="1.0" encoding="utf-8"?>
+<?mso-contentType ?>
+<FormTemplates xmlns="http://schemas.microsoft.com/sharepoint/v3/contenttype/forms">
+  <Display>DocumentLibraryForm</Display>
+  <Edit>DocumentLibraryForm</Edit>
+  <New>DocumentLibraryForm</New>
+</FormTemplates>
+</file>
+
+<file path=customXml/item3.xml><?xml version="1.0" encoding="utf-8"?>
 <ct:contentTypeSchema xmlns:ct="http://schemas.microsoft.com/office/2006/metadata/contentType" xmlns:ma="http://schemas.microsoft.com/office/2006/metadata/properties/metaAttributes" ct:_="" ma:_="" ma:contentTypeName="Document" ma:contentTypeID="0x010100E89BD2FF7241494A85A6AAA7AD9A58E4" ma:contentTypeVersion="15" ma:contentTypeDescription="Create a new document." ma:contentTypeScope="" ma:versionID="44caed7fdce8fb3cb1cb0bf8ade187ce">
   <xsd:schema xmlns:xsd="http://www.w3.org/2001/XMLSchema" xmlns:xs="http://www.w3.org/2001/XMLSchema" xmlns:p="http://schemas.microsoft.com/office/2006/metadata/properties" xmlns:ns3="52b5c5f3-8b6f-4d9c-9bda-3243bb2aa8d1" xmlns:ns4="aab36355-e6a5-4161-870e-c06e15086bce" targetNamespace="http://schemas.microsoft.com/office/2006/metadata/properties" ma:root="true" ma:fieldsID="67e6b409742ef55f7f1636ef054e23a0" ns3:_="" ns4:_="">
     <xsd:import namespace="52b5c5f3-8b6f-4d9c-9bda-3243bb2aa8d1"/>
@@ -5993,24 +5957,25 @@
 </ct:contentTypeSchema>
 </file>
 
-<file path=customXml/item2.xml><?xml version="1.0" encoding="utf-8"?>
-<?mso-contentType ?>
-<FormTemplates xmlns="http://schemas.microsoft.com/sharepoint/v3/contenttype/forms">
-  <Display>DocumentLibraryForm</Display>
-  <Edit>DocumentLibraryForm</Edit>
-  <New>DocumentLibraryForm</New>
-</FormTemplates>
+<file path=customXml/itemProps1.xml><?xml version="1.0" encoding="utf-8"?>
+<ds:datastoreItem xmlns:ds="http://schemas.openxmlformats.org/officeDocument/2006/customXml" ds:itemID="{731911F5-4362-4882-9F98-B3D45C520B70}">
+  <ds:schemaRefs>
+    <ds:schemaRef ds:uri="http://schemas.microsoft.com/office/2006/metadata/properties"/>
+    <ds:schemaRef ds:uri="http://schemas.microsoft.com/office/infopath/2007/PartnerControls"/>
+    <ds:schemaRef ds:uri="52b5c5f3-8b6f-4d9c-9bda-3243bb2aa8d1"/>
+  </ds:schemaRefs>
+</ds:datastoreItem>
 </file>
 
-<file path=customXml/item3.xml><?xml version="1.0" encoding="utf-8"?>
-<p:properties xmlns:p="http://schemas.microsoft.com/office/2006/metadata/properties" xmlns:xsi="http://www.w3.org/2001/XMLSchema-instance" xmlns:pc="http://schemas.microsoft.com/office/infopath/2007/PartnerControls">
-  <documentManagement>
-    <_activity xmlns="52b5c5f3-8b6f-4d9c-9bda-3243bb2aa8d1" xsi:nil="true"/>
-  </documentManagement>
-</p:properties>
+<file path=customXml/itemProps2.xml><?xml version="1.0" encoding="utf-8"?>
+<ds:datastoreItem xmlns:ds="http://schemas.openxmlformats.org/officeDocument/2006/customXml" ds:itemID="{985C38AA-80CF-4E3F-A7E5-CAFF3345FDE4}">
+  <ds:schemaRefs>
+    <ds:schemaRef ds:uri="http://schemas.microsoft.com/sharepoint/v3/contenttype/forms"/>
+  </ds:schemaRefs>
+</ds:datastoreItem>
 </file>
 
-<file path=customXml/itemProps1.xml><?xml version="1.0" encoding="utf-8"?>
+<file path=customXml/itemProps3.xml><?xml version="1.0" encoding="utf-8"?>
 <ds:datastoreItem xmlns:ds="http://schemas.openxmlformats.org/officeDocument/2006/customXml" ds:itemID="{0D7D49C7-1BF3-4B8D-8D0D-28559A1C71E4}">
   <ds:schemaRefs>
     <ds:schemaRef ds:uri="http://schemas.microsoft.com/office/2006/metadata/contentType"/>
@@ -6027,22 +5992,4 @@
     <ds:schemaRef ds:uri="http://schemas.microsoft.com/internal/obd"/>
   </ds:schemaRefs>
 </ds:datastoreItem>
-</file>
-
-<file path=customXml/itemProps2.xml><?xml version="1.0" encoding="utf-8"?>
-<ds:datastoreItem xmlns:ds="http://schemas.openxmlformats.org/officeDocument/2006/customXml" ds:itemID="{985C38AA-80CF-4E3F-A7E5-CAFF3345FDE4}">
-  <ds:schemaRefs>
-    <ds:schemaRef ds:uri="http://schemas.microsoft.com/sharepoint/v3/contenttype/forms"/>
-  </ds:schemaRefs>
-</ds:datastoreItem>
-</file>
-
-<file path=customXml/itemProps3.xml><?xml version="1.0" encoding="utf-8"?>
-<ds:datastoreItem xmlns:ds="http://schemas.openxmlformats.org/officeDocument/2006/customXml" ds:itemID="{731911F5-4362-4882-9F98-B3D45C520B70}">
-  <ds:schemaRefs>
-    <ds:schemaRef ds:uri="http://schemas.microsoft.com/office/2006/metadata/properties"/>
-    <ds:schemaRef ds:uri="http://schemas.microsoft.com/office/infopath/2007/PartnerControls"/>
-    <ds:schemaRef ds:uri="52b5c5f3-8b6f-4d9c-9bda-3243bb2aa8d1"/>
-  </ds:schemaRefs>
-</ds:datastoreItem>
 </file>
</xml_diff>